<commit_message>
Diario 12.10.2018 e riassunto
</commit_message>
<xml_diff>
--- a/Documentazione/Documentazione.docx
+++ b/Documentazione/Documentazione.docx
@@ -3001,44 +3001,19 @@
         <w:rPr>
           <w:lang w:val="it-IT"/>
         </w:rPr>
-        <w:t xml:space="preserve"> validi verranno inseriti </w:t>
-      </w:r>
-      <w:r>
-        <w:rPr>
-          <w:lang w:val="it-IT"/>
-        </w:rPr>
-        <w:t xml:space="preserve">prima all’interno di una tabella per controllare se i dati inseriti sono corretti (i caso che non lo siano si potranno modificare) e </w:t>
-      </w:r>
-      <w:r>
-        <w:rPr>
-          <w:lang w:val="it-IT"/>
-        </w:rPr>
-        <w:lastRenderedPageBreak/>
-        <w:t xml:space="preserve">successivamente </w:t>
-      </w:r>
-      <w:r>
-        <w:rPr>
-          <w:lang w:val="it-IT"/>
-        </w:rPr>
-        <w:t>all’interno di 2 file CSV</w:t>
-      </w:r>
-      <w:r>
-        <w:rPr>
-          <w:lang w:val="it-IT"/>
-        </w:rPr>
-        <w:t>, uno che contiene tutte le registrazioni, e l’altro che racchiude tutte le registrazioni di un certo giorno</w:t>
-      </w:r>
-      <w:r>
-        <w:rPr>
-          <w:lang w:val="it-IT"/>
-        </w:rPr>
-        <w:t>.</w:t>
-      </w:r>
-      <w:r>
-        <w:rPr>
-          <w:lang w:val="it-IT"/>
-        </w:rPr>
-        <w:t xml:space="preserve"> </w:t>
+        <w:t xml:space="preserve"> validi verranno </w:t>
+      </w:r>
+      <w:r>
+        <w:rPr>
+          <w:lang w:val="it-IT"/>
+        </w:rPr>
+        <w:t>all’interno di due files CSV.</w:t>
+      </w:r>
+      <w:r>
+        <w:rPr>
+          <w:lang w:val="it-IT"/>
+        </w:rPr>
+        <w:t xml:space="preserve"> Colui che gestice il sito potrà avere accesso ai dati inseriti dagli utenti.</w:t>
       </w:r>
     </w:p>
     <w:p>
@@ -3051,6 +3026,7 @@
       </w:pPr>
       <w:bookmarkStart w:id="4" w:name="_Toc524703712"/>
       <w:r>
+        <w:lastRenderedPageBreak/>
         <w:t>Analisi</w:t>
       </w:r>
       <w:bookmarkEnd w:id="4"/>
@@ -3075,52 +3051,31 @@
         <w:rPr>
           <w:lang w:val="it-IT"/>
         </w:rPr>
-        <w:t xml:space="preserve">Si tratta di un sito web per l’inserimento dei dati e la validazione. Permette ad un utente di svolgere più registrazioni al giorno. </w:t>
-      </w:r>
-    </w:p>
-    <w:p>
-      <w:pPr>
-        <w:rPr>
-          <w:lang w:val="it-IT"/>
-        </w:rPr>
-      </w:pPr>
-      <w:r>
-        <w:rPr>
-          <w:lang w:val="it-IT"/>
-        </w:rPr>
-        <w:t>La pagina sarà un servizio che dovrà funzionare su qualsiasi macchina possa utilizzare Apache e PHP.</w:t>
-      </w:r>
-    </w:p>
-    <w:p>
-      <w:pPr>
-        <w:rPr>
-          <w:lang w:val="it-IT"/>
-        </w:rPr>
-      </w:pPr>
-      <w:r>
-        <w:rPr>
-          <w:lang w:val="it-IT"/>
-        </w:rPr>
-        <w:t xml:space="preserve">Lo sviluppatore </w:t>
-      </w:r>
-      <w:r>
-        <w:rPr>
-          <w:lang w:val="it-IT"/>
-        </w:rPr>
-        <w:t xml:space="preserve">con la creazione del progetto farà si che l’utente non necessiti di questi web server. </w:t>
-      </w:r>
-    </w:p>
-    <w:p>
-      <w:pPr>
-        <w:rPr>
-          <w:lang w:val="it-IT"/>
-        </w:rPr>
-      </w:pPr>
-      <w:r>
-        <w:rPr>
-          <w:lang w:val="it-IT"/>
-        </w:rPr>
-        <w:t>Gli utenti finali utlizzerano questo sito per svolgere le registrazioni.</w:t>
+        <w:t xml:space="preserve">Bisogna riuscire a gestire i dati personali degli utenti tramite un sito web. Sono già presenti altri siti che svolgono questo lavoro, ma il mio scopo è quello di realizzare una versione più “semplice” di tutte le altre. L’utente deve riuscire a registrarsi pur non avendo competenze informatiche; deve quindi presentarsi un’interfaccia semplice e chiara da capire. Per poter </w:t>
+      </w:r>
+      <w:r>
+        <w:rPr>
+          <w:lang w:val="it-IT"/>
+        </w:rPr>
+        <w:t>modificare il</w:t>
+      </w:r>
+      <w:r>
+        <w:rPr>
+          <w:lang w:val="it-IT"/>
+        </w:rPr>
+        <w:t xml:space="preserve"> sistema ser</w:t>
+      </w:r>
+      <w:r>
+        <w:rPr>
+          <w:lang w:val="it-IT"/>
+        </w:rPr>
+        <w:t>ve avere delle competenze mediocri</w:t>
+      </w:r>
+      <w:r>
+        <w:rPr>
+          <w:lang w:val="it-IT"/>
+        </w:rPr>
+        <w:t xml:space="preserve"> nei linguaggi di programmazione che utilizzo, quali php, html e css. </w:t>
       </w:r>
     </w:p>
     <w:p>
@@ -3141,6 +3096,31 @@
         <w:t>dei requisiti</w:t>
       </w:r>
       <w:bookmarkEnd w:id="6"/>
+    </w:p>
+    <w:p>
+      <w:pPr>
+        <w:rPr>
+          <w:lang w:val="it-IT"/>
+        </w:rPr>
+      </w:pPr>
+      <w:r>
+        <w:rPr>
+          <w:lang w:val="it-IT"/>
+        </w:rPr>
+        <w:t>Il prodotto deve ricevere i dati e poterli salavare all’interno di 2 files CSV in maniera autonoma. Il sito web porta l’utente in una pagina in cui inserire i dati</w:t>
+      </w:r>
+      <w:r>
+        <w:rPr>
+          <w:lang w:val="it-IT"/>
+        </w:rPr>
+        <w:t>. Dopo che i dati verranno validati, l’utente potrà controllare i dati inseriti e scegliere se modificarli o se procedere alla registrazione. Se decide di registrare i dati inseriti gli verrà mostrata una tabella riassuntiva con tutti i campi. L’interfaccia deve essere user-friendly, ovvero facile da usare ed intuitiva per qualsiasi utente.</w:t>
+      </w:r>
+      <w:r>
+        <w:rPr>
+          <w:lang w:val="it-IT"/>
+        </w:rPr>
+        <w:t xml:space="preserve"> Non è richiesto che i dati dell’utente siano al sicuro.</w:t>
+      </w:r>
     </w:p>
     <w:p>
       <w:pPr>
@@ -3502,6 +3482,7 @@
               <w:bottom w:val="outset" w:sz="6" w:space="0" w:color="000000"/>
               <w:right w:val="outset" w:sz="6" w:space="0" w:color="000000"/>
             </w:tcBorders>
+            <w:vAlign w:val="center"/>
           </w:tcPr>
           <w:p>
             <w:pPr>
@@ -3531,6 +3512,7 @@
               <w:left w:val="outset" w:sz="6" w:space="0" w:color="000000"/>
               <w:bottom w:val="outset" w:sz="6" w:space="0" w:color="000000"/>
             </w:tcBorders>
+            <w:vAlign w:val="center"/>
           </w:tcPr>
           <w:p>
             <w:pPr>
@@ -3577,6 +3559,7 @@
               <w:bottom w:val="outset" w:sz="6" w:space="0" w:color="000000"/>
               <w:right w:val="outset" w:sz="6" w:space="0" w:color="000000"/>
             </w:tcBorders>
+            <w:vAlign w:val="center"/>
           </w:tcPr>
           <w:p>
             <w:pPr>
@@ -3607,6 +3590,7 @@
               <w:left w:val="outset" w:sz="6" w:space="0" w:color="000000"/>
               <w:bottom w:val="outset" w:sz="6" w:space="0" w:color="000000"/>
             </w:tcBorders>
+            <w:vAlign w:val="center"/>
           </w:tcPr>
           <w:p>
             <w:pPr>
@@ -4271,6 +4255,7 @@
                 <w:sz w:val="16"/>
                 <w:szCs w:val="16"/>
               </w:rPr>
+              <w:lastRenderedPageBreak/>
               <w:t xml:space="preserve">ID: </w:t>
             </w:r>
             <w:r>
@@ -4321,7 +4306,6 @@
                 <w:sz w:val="16"/>
                 <w:szCs w:val="16"/>
               </w:rPr>
-              <w:lastRenderedPageBreak/>
               <w:t>Nome</w:t>
             </w:r>
           </w:p>
@@ -5341,17 +5325,27 @@
     <w:p>
       <w:pPr>
         <w:pStyle w:val="Heading2"/>
+      </w:pPr>
+      <w:bookmarkStart w:id="9" w:name="_Toc524703715"/>
+      <w:r>
+        <w:t>Analisi dei costi</w:t>
+      </w:r>
+    </w:p>
+    <w:p>
+      <w:pPr>
+        <w:rPr>
+          <w:lang w:val="it-IT"/>
+        </w:rPr>
+      </w:pPr>
+    </w:p>
+    <w:p>
+      <w:pPr>
+        <w:pStyle w:val="Heading2"/>
         <w:numPr>
-          <w:ilvl w:val="0"/>
-          <w:numId w:val="0"/>
+          <w:ilvl w:val="1"/>
+          <w:numId w:val="41"/>
         </w:numPr>
       </w:pPr>
-    </w:p>
-    <w:p>
-      <w:pPr>
-        <w:pStyle w:val="Heading2"/>
-      </w:pPr>
-      <w:bookmarkStart w:id="9" w:name="_Toc524703715"/>
       <w:r>
         <w:t>Pianificazione</w:t>
       </w:r>
@@ -5451,11 +5445,6 @@
             <w:shd w:val="clear" w:color="auto" w:fill="auto"/>
           </w:tcPr>
           <w:p>
-            <w:pPr>
-              <w:rPr>
-                <w:lang w:val="it-IT"/>
-              </w:rPr>
-            </w:pPr>
             <w:r>
               <w:rPr>
                 <w:noProof/>
@@ -5464,8 +5453,8 @@
               <w:lastRenderedPageBreak/>
               <w:drawing>
                 <wp:inline distT="0" distB="0" distL="0" distR="0">
-                  <wp:extent cx="6035040" cy="2613660"/>
-                  <wp:effectExtent l="0" t="0" r="0" b="0"/>
+                  <wp:extent cx="5969000" cy="2622127"/>
+                  <wp:effectExtent l="0" t="0" r="0" b="6985"/>
                   <wp:docPr id="3" name="Picture 1"/>
                   <wp:cNvGraphicFramePr>
                     <a:graphicFrameLocks xmlns:a="http://schemas.openxmlformats.org/drawingml/2006/main" noChangeAspect="1"/>
@@ -5495,7 +5484,7 @@
                         <pic:spPr bwMode="auto">
                           <a:xfrm>
                             <a:off x="0" y="0"/>
-                            <a:ext cx="6035040" cy="2613660"/>
+                            <a:ext cx="5977826" cy="2626004"/>
                           </a:xfrm>
                           <a:prstGeom prst="rect">
                             <a:avLst/>
@@ -5522,24 +5511,14 @@
             <w:r>
               <w:t xml:space="preserve">Figura </w:t>
             </w:r>
-            <w:r>
-              <w:fldChar w:fldCharType="begin"/>
-            </w:r>
-            <w:r>
-              <w:instrText xml:space="preserve"> SEQ Figura \* ARABIC </w:instrText>
-            </w:r>
-            <w:r>
-              <w:fldChar w:fldCharType="separate"/>
-            </w:r>
-            <w:r>
-              <w:rPr>
-                <w:noProof/>
-              </w:rPr>
-              <w:t>2</w:t>
-            </w:r>
-            <w:r>
-              <w:fldChar w:fldCharType="end"/>
-            </w:r>
+            <w:fldSimple w:instr=" SEQ Figura \* ARABIC ">
+              <w:r>
+                <w:rPr>
+                  <w:noProof/>
+                </w:rPr>
+                <w:t>2</w:t>
+              </w:r>
+            </w:fldSimple>
             <w:r>
               <w:t>: Esempio di diagramma di Gantt.</w:t>
             </w:r>
@@ -5554,421 +5533,393 @@
         </w:rPr>
       </w:pPr>
     </w:p>
+    <w:p/>
+    <w:p>
+      <w:pPr>
+        <w:pStyle w:val="Heading2"/>
+      </w:pPr>
+      <w:bookmarkStart w:id="10" w:name="_Toc491247135"/>
+      <w:r>
+        <w:t>Analisi dei mezzi</w:t>
+      </w:r>
+      <w:bookmarkEnd w:id="10"/>
+    </w:p>
+    <w:p>
+      <w:pPr>
+        <w:rPr>
+          <w:lang w:val="it-IT"/>
+        </w:rPr>
+      </w:pPr>
+      <w:r>
+        <w:rPr>
+          <w:lang w:val="it-IT"/>
+        </w:rPr>
+        <w:t>Per la realizzazione del progetto è necessario possedere una macchina in grado di usare Windows 10 ed Apache.</w:t>
+      </w:r>
+    </w:p>
+    <w:p>
+      <w:pPr>
+        <w:pStyle w:val="Heading3"/>
+      </w:pPr>
+      <w:bookmarkStart w:id="11" w:name="_Toc413411419"/>
+      <w:bookmarkStart w:id="12" w:name="_Toc491247136"/>
+      <w:r>
+        <w:t>Software</w:t>
+      </w:r>
+      <w:bookmarkEnd w:id="11"/>
+      <w:bookmarkEnd w:id="12"/>
+    </w:p>
     <w:p>
       <w:pPr>
         <w:pStyle w:val="ListParagraph"/>
-        <w:keepNext/>
         <w:numPr>
-          <w:ilvl w:val="1"/>
-          <w:numId w:val="1"/>
+          <w:ilvl w:val="0"/>
+          <w:numId w:val="43"/>
         </w:numPr>
-        <w:spacing w:before="240" w:after="240" w:line="240" w:lineRule="auto"/>
-        <w:contextualSpacing w:val="0"/>
-        <w:outlineLvl w:val="1"/>
+        <w:spacing w:after="0" w:line="240" w:lineRule="auto"/>
         <w:rPr>
           <w:rFonts w:ascii="Arial" w:eastAsia="Times New Roman" w:hAnsi="Arial"/>
-          <w:b/>
-          <w:vanish/>
           <w:sz w:val="20"/>
           <w:szCs w:val="20"/>
           <w:lang w:val="it-IT" w:eastAsia="it-IT"/>
         </w:rPr>
       </w:pPr>
-      <w:bookmarkStart w:id="10" w:name="_Toc413411419"/>
-      <w:bookmarkStart w:id="11" w:name="_Toc524703717"/>
-    </w:p>
-    <w:p>
-      <w:pPr>
-        <w:pStyle w:val="Heading3"/>
+      <w:r>
+        <w:rPr>
+          <w:rFonts w:ascii="Arial" w:eastAsia="Times New Roman" w:hAnsi="Arial"/>
+          <w:sz w:val="20"/>
+          <w:szCs w:val="20"/>
+          <w:lang w:val="it-IT" w:eastAsia="it-IT"/>
+        </w:rPr>
+        <w:t>Windows 10 Home</w:t>
+      </w:r>
+    </w:p>
+    <w:p>
+      <w:pPr>
+        <w:pStyle w:val="ListParagraph"/>
         <w:numPr>
           <w:ilvl w:val="0"/>
-          <w:numId w:val="0"/>
+          <w:numId w:val="43"/>
         </w:numPr>
-      </w:pPr>
-      <w:r>
-        <w:t>1.7</w:t>
-      </w:r>
-      <w:r>
-        <w:tab/>
-      </w:r>
-      <w:r>
-        <w:t>Software</w:t>
-      </w:r>
-      <w:bookmarkEnd w:id="10"/>
-      <w:bookmarkEnd w:id="11"/>
-    </w:p>
-    <w:p>
-      <w:pPr>
+        <w:spacing w:after="0" w:line="240" w:lineRule="auto"/>
+        <w:rPr>
+          <w:rFonts w:ascii="Arial" w:eastAsia="Times New Roman" w:hAnsi="Arial"/>
+          <w:sz w:val="20"/>
+          <w:szCs w:val="20"/>
+          <w:lang w:val="it-IT" w:eastAsia="it-IT"/>
+        </w:rPr>
+      </w:pPr>
+      <w:r>
+        <w:rPr>
+          <w:rFonts w:ascii="Arial" w:eastAsia="Times New Roman" w:hAnsi="Arial"/>
+          <w:sz w:val="20"/>
+          <w:szCs w:val="20"/>
+          <w:lang w:val="it-IT" w:eastAsia="it-IT"/>
+        </w:rPr>
+        <w:t>Brackets 1.8.0</w:t>
+      </w:r>
+    </w:p>
+    <w:p>
+      <w:pPr>
+        <w:pStyle w:val="ListParagraph"/>
         <w:numPr>
           <w:ilvl w:val="0"/>
-          <w:numId w:val="28"/>
+          <w:numId w:val="43"/>
         </w:numPr>
-        <w:rPr>
-          <w:lang w:val="it-IT"/>
-        </w:rPr>
-      </w:pPr>
-      <w:r>
-        <w:rPr>
-          <w:lang w:val="it-IT"/>
-        </w:rPr>
-        <w:t>Windows 10 Home</w:t>
-      </w:r>
-    </w:p>
-    <w:p>
-      <w:pPr>
+        <w:spacing w:after="0" w:line="240" w:lineRule="auto"/>
+        <w:rPr>
+          <w:rFonts w:ascii="Arial" w:eastAsia="Times New Roman" w:hAnsi="Arial"/>
+          <w:sz w:val="20"/>
+          <w:szCs w:val="20"/>
+          <w:lang w:val="it-IT" w:eastAsia="it-IT"/>
+        </w:rPr>
+      </w:pPr>
+      <w:r>
+        <w:rPr>
+          <w:rFonts w:ascii="Arial" w:eastAsia="Times New Roman" w:hAnsi="Arial"/>
+          <w:sz w:val="20"/>
+          <w:szCs w:val="20"/>
+          <w:lang w:val="it-IT" w:eastAsia="it-IT"/>
+        </w:rPr>
+        <w:t>Word 2016</w:t>
+      </w:r>
+    </w:p>
+    <w:p>
+      <w:pPr>
+        <w:pStyle w:val="ListParagraph"/>
         <w:numPr>
           <w:ilvl w:val="0"/>
-          <w:numId w:val="28"/>
+          <w:numId w:val="43"/>
         </w:numPr>
-        <w:rPr>
-          <w:lang w:val="it-IT"/>
-        </w:rPr>
-      </w:pPr>
-      <w:r>
-        <w:rPr>
-          <w:lang w:val="it-IT"/>
-        </w:rPr>
-        <w:t>Brackets 1.8.0</w:t>
-      </w:r>
-    </w:p>
-    <w:p>
-      <w:pPr>
+        <w:spacing w:after="0" w:line="240" w:lineRule="auto"/>
+        <w:rPr>
+          <w:rFonts w:ascii="Arial" w:eastAsia="Times New Roman" w:hAnsi="Arial"/>
+          <w:sz w:val="20"/>
+          <w:szCs w:val="20"/>
+          <w:lang w:val="it-IT" w:eastAsia="it-IT"/>
+        </w:rPr>
+      </w:pPr>
+      <w:r>
+        <w:rPr>
+          <w:rFonts w:ascii="Arial" w:eastAsia="Times New Roman" w:hAnsi="Arial"/>
+          <w:sz w:val="20"/>
+          <w:szCs w:val="20"/>
+          <w:lang w:val="it-IT" w:eastAsia="it-IT"/>
+        </w:rPr>
+        <w:t>GanttProject 2.8.9</w:t>
+      </w:r>
+    </w:p>
+    <w:p>
+      <w:pPr>
+        <w:pStyle w:val="ListParagraph"/>
         <w:numPr>
           <w:ilvl w:val="0"/>
-          <w:numId w:val="28"/>
+          <w:numId w:val="43"/>
         </w:numPr>
-        <w:rPr>
-          <w:lang w:val="it-IT"/>
-        </w:rPr>
-      </w:pPr>
-      <w:r>
-        <w:rPr>
-          <w:lang w:val="it-IT"/>
-        </w:rPr>
-        <w:t>Word 2016</w:t>
-      </w:r>
-    </w:p>
-    <w:p>
-      <w:pPr>
+        <w:spacing w:after="0" w:line="240" w:lineRule="auto"/>
+        <w:rPr>
+          <w:rFonts w:ascii="Arial" w:eastAsia="Times New Roman" w:hAnsi="Arial"/>
+          <w:sz w:val="20"/>
+          <w:szCs w:val="20"/>
+          <w:lang w:val="it-IT" w:eastAsia="it-IT"/>
+        </w:rPr>
+      </w:pPr>
+      <w:r>
+        <w:rPr>
+          <w:rFonts w:ascii="Arial" w:eastAsia="Times New Roman" w:hAnsi="Arial"/>
+          <w:sz w:val="20"/>
+          <w:szCs w:val="20"/>
+          <w:lang w:val="it-IT" w:eastAsia="it-IT"/>
+        </w:rPr>
+        <w:t>Visual Studio Code 1.27.1</w:t>
+      </w:r>
+    </w:p>
+    <w:p>
+      <w:pPr>
+        <w:pStyle w:val="ListParagraph"/>
         <w:numPr>
           <w:ilvl w:val="0"/>
-          <w:numId w:val="28"/>
+          <w:numId w:val="43"/>
         </w:numPr>
-        <w:rPr>
-          <w:lang w:val="it-IT"/>
-        </w:rPr>
-      </w:pPr>
-      <w:r>
-        <w:rPr>
-          <w:lang w:val="it-IT"/>
-        </w:rPr>
-        <w:t>GanttProject 2.8.9</w:t>
-      </w:r>
-    </w:p>
-    <w:p>
-      <w:pPr>
+        <w:spacing w:after="0" w:line="240" w:lineRule="auto"/>
+        <w:rPr>
+          <w:rFonts w:ascii="Arial" w:eastAsia="Times New Roman" w:hAnsi="Arial"/>
+          <w:sz w:val="20"/>
+          <w:szCs w:val="20"/>
+          <w:lang w:val="it-IT" w:eastAsia="it-IT"/>
+        </w:rPr>
+      </w:pPr>
+      <w:r>
+        <w:rPr>
+          <w:rFonts w:ascii="Arial" w:eastAsia="Times New Roman" w:hAnsi="Arial"/>
+          <w:sz w:val="20"/>
+          <w:szCs w:val="20"/>
+          <w:lang w:val="it-IT" w:eastAsia="it-IT"/>
+        </w:rPr>
+        <w:t>Apache 2.4</w:t>
+      </w:r>
+    </w:p>
+    <w:p>
+      <w:pPr>
+        <w:pStyle w:val="ListParagraph"/>
         <w:numPr>
           <w:ilvl w:val="0"/>
-          <w:numId w:val="28"/>
+          <w:numId w:val="43"/>
         </w:numPr>
-        <w:rPr>
-          <w:lang w:val="it-IT"/>
-        </w:rPr>
-      </w:pPr>
-      <w:r>
-        <w:rPr>
-          <w:lang w:val="it-IT"/>
-        </w:rPr>
-        <w:t>Visual Studio Code 1.27.1</w:t>
-      </w:r>
-    </w:p>
-    <w:p>
-      <w:pPr>
-        <w:rPr>
-          <w:lang w:val="it-IT"/>
-        </w:rPr>
-      </w:pPr>
-    </w:p>
-    <w:p>
-      <w:pPr>
-        <w:pStyle w:val="Heading3"/>
-      </w:pPr>
-      <w:bookmarkStart w:id="12" w:name="_Toc413411420"/>
-      <w:bookmarkStart w:id="13" w:name="_Toc524703718"/>
-      <w:r>
-        <w:t>Hardware</w:t>
-      </w:r>
-      <w:bookmarkEnd w:id="12"/>
-      <w:bookmarkEnd w:id="13"/>
-    </w:p>
-    <w:p>
-      <w:pPr>
-        <w:spacing w:after="40"/>
-        <w:rPr>
-          <w:b/>
-          <w:lang w:val="it-IT"/>
-        </w:rPr>
-      </w:pPr>
-      <w:r>
-        <w:rPr>
-          <w:b/>
-          <w:lang w:val="it-IT"/>
-        </w:rPr>
-        <w:t>Processor &amp; Chipset</w:t>
-      </w:r>
-    </w:p>
-    <w:p>
-      <w:pPr>
+        <w:spacing w:after="0" w:line="240" w:lineRule="auto"/>
+        <w:rPr>
+          <w:rFonts w:ascii="Arial" w:eastAsia="Times New Roman" w:hAnsi="Arial"/>
+          <w:sz w:val="20"/>
+          <w:szCs w:val="20"/>
+          <w:lang w:val="it-IT" w:eastAsia="it-IT"/>
+        </w:rPr>
+      </w:pPr>
+      <w:r>
+        <w:rPr>
+          <w:rFonts w:ascii="Arial" w:eastAsia="Times New Roman" w:hAnsi="Arial"/>
+          <w:sz w:val="20"/>
+          <w:szCs w:val="20"/>
+          <w:lang w:val="it-IT" w:eastAsia="it-IT"/>
+        </w:rPr>
+        <w:t>PHP 7.1.9</w:t>
+      </w:r>
+    </w:p>
+    <w:p>
+      <w:pPr>
+        <w:pStyle w:val="ListParagraph"/>
         <w:numPr>
           <w:ilvl w:val="0"/>
-          <w:numId w:val="29"/>
+          <w:numId w:val="43"/>
         </w:numPr>
-        <w:spacing w:after="40"/>
-        <w:rPr>
-          <w:lang w:val="it-IT"/>
-        </w:rPr>
-      </w:pPr>
-      <w:r>
-        <w:rPr>
-          <w:lang w:val="it-IT"/>
-        </w:rPr>
-        <w:t>Processor Manufacturer: Intel®</w:t>
-      </w:r>
-    </w:p>
-    <w:p>
-      <w:pPr>
+        <w:spacing w:after="0" w:line="240" w:lineRule="auto"/>
+        <w:rPr>
+          <w:rFonts w:ascii="Arial" w:eastAsia="Times New Roman" w:hAnsi="Arial"/>
+          <w:sz w:val="20"/>
+          <w:szCs w:val="20"/>
+          <w:lang w:val="it-IT" w:eastAsia="it-IT"/>
+        </w:rPr>
+      </w:pPr>
+      <w:r>
+        <w:rPr>
+          <w:rFonts w:ascii="Arial" w:eastAsia="Times New Roman" w:hAnsi="Arial"/>
+          <w:sz w:val="20"/>
+          <w:szCs w:val="20"/>
+          <w:lang w:val="it-IT" w:eastAsia="it-IT"/>
+        </w:rPr>
+        <w:t>Google Chrome</w:t>
+      </w:r>
+    </w:p>
+    <w:p>
+      <w:pPr>
+        <w:pStyle w:val="Heading3"/>
+      </w:pPr>
+      <w:bookmarkStart w:id="13" w:name="_Toc413411420"/>
+      <w:bookmarkStart w:id="14" w:name="_Toc491247137"/>
+      <w:r>
+        <w:t>Hardware</w:t>
+      </w:r>
+      <w:bookmarkEnd w:id="13"/>
+      <w:bookmarkEnd w:id="14"/>
+    </w:p>
+    <w:p>
+      <w:pPr>
+        <w:pStyle w:val="ListParagraph"/>
         <w:numPr>
           <w:ilvl w:val="0"/>
-          <w:numId w:val="29"/>
+          <w:numId w:val="43"/>
         </w:numPr>
-        <w:spacing w:after="40"/>
-        <w:rPr>
-          <w:lang w:val="it-IT"/>
-        </w:rPr>
-      </w:pPr>
-      <w:r>
-        <w:rPr>
-          <w:lang w:val="it-IT"/>
-        </w:rPr>
-        <w:t>Processor Type: Core™ i5</w:t>
-      </w:r>
-    </w:p>
-    <w:p>
-      <w:pPr>
+        <w:spacing w:after="0" w:line="240" w:lineRule="auto"/>
+        <w:rPr>
+          <w:rFonts w:ascii="Arial" w:eastAsia="Times New Roman" w:hAnsi="Arial"/>
+          <w:sz w:val="20"/>
+          <w:szCs w:val="20"/>
+          <w:lang w:val="it-IT" w:eastAsia="it-IT"/>
+        </w:rPr>
+      </w:pPr>
+      <w:r>
+        <w:rPr>
+          <w:rFonts w:ascii="Arial" w:eastAsia="Times New Roman" w:hAnsi="Arial"/>
+          <w:sz w:val="20"/>
+          <w:szCs w:val="20"/>
+          <w:lang w:val="it-IT" w:eastAsia="it-IT"/>
+        </w:rPr>
+        <w:t>Modello: Aspire E 15</w:t>
+      </w:r>
+    </w:p>
+    <w:p>
+      <w:pPr>
+        <w:pStyle w:val="ListParagraph"/>
         <w:numPr>
           <w:ilvl w:val="0"/>
-          <w:numId w:val="29"/>
+          <w:numId w:val="43"/>
         </w:numPr>
-        <w:spacing w:after="40"/>
-        <w:rPr>
-          <w:lang w:val="it-IT"/>
-        </w:rPr>
-      </w:pPr>
-      <w:r>
-        <w:rPr>
-          <w:lang w:val="it-IT"/>
-        </w:rPr>
-        <w:t>Processor Model: i5-7200U</w:t>
-      </w:r>
-    </w:p>
-    <w:p>
-      <w:pPr>
+        <w:spacing w:after="0" w:line="240" w:lineRule="auto"/>
+        <w:rPr>
+          <w:rFonts w:ascii="Arial" w:eastAsia="Times New Roman" w:hAnsi="Arial"/>
+          <w:sz w:val="20"/>
+          <w:szCs w:val="20"/>
+          <w:lang w:val="it-IT" w:eastAsia="it-IT"/>
+        </w:rPr>
+      </w:pPr>
+      <w:r>
+        <w:rPr>
+          <w:rFonts w:ascii="Arial" w:eastAsia="Times New Roman" w:hAnsi="Arial"/>
+          <w:sz w:val="20"/>
+          <w:szCs w:val="20"/>
+          <w:lang w:val="it-IT" w:eastAsia="it-IT"/>
+        </w:rPr>
+        <w:t>Processore: i7-7500U</w:t>
+      </w:r>
+    </w:p>
+    <w:p>
+      <w:pPr>
+        <w:pStyle w:val="ListParagraph"/>
         <w:numPr>
           <w:ilvl w:val="0"/>
-          <w:numId w:val="29"/>
+          <w:numId w:val="43"/>
         </w:numPr>
-        <w:spacing w:after="40"/>
-        <w:rPr>
-          <w:lang w:val="it-IT"/>
-        </w:rPr>
-      </w:pPr>
-      <w:r>
-        <w:rPr>
-          <w:lang w:val="it-IT"/>
-        </w:rPr>
-        <w:t>Processor Speed: 2.50 GHz</w:t>
-      </w:r>
-    </w:p>
-    <w:p>
-      <w:pPr>
-        <w:spacing w:after="40"/>
-        <w:rPr>
-          <w:b/>
-          <w:lang w:val="it-IT"/>
-        </w:rPr>
-      </w:pPr>
-      <w:r>
-        <w:rPr>
-          <w:b/>
-          <w:lang w:val="it-IT"/>
-        </w:rPr>
-        <w:t>Memory</w:t>
-      </w:r>
-    </w:p>
-    <w:p>
-      <w:pPr>
+        <w:spacing w:after="0" w:line="240" w:lineRule="auto"/>
+        <w:rPr>
+          <w:rFonts w:ascii="Arial" w:eastAsia="Times New Roman" w:hAnsi="Arial"/>
+          <w:sz w:val="20"/>
+          <w:szCs w:val="20"/>
+          <w:lang w:val="it-IT" w:eastAsia="it-IT"/>
+        </w:rPr>
+      </w:pPr>
+      <w:r>
+        <w:rPr>
+          <w:rFonts w:ascii="Arial" w:eastAsia="Times New Roman" w:hAnsi="Arial"/>
+          <w:sz w:val="20"/>
+          <w:szCs w:val="20"/>
+          <w:lang w:val="it-IT" w:eastAsia="it-IT"/>
+        </w:rPr>
+        <w:t>Scheda video: NVIDIA GeForce 940MX</w:t>
+      </w:r>
+    </w:p>
+    <w:p>
+      <w:pPr>
+        <w:pStyle w:val="ListParagraph"/>
         <w:numPr>
           <w:ilvl w:val="0"/>
-          <w:numId w:val="30"/>
+          <w:numId w:val="43"/>
         </w:numPr>
-        <w:spacing w:after="40"/>
-        <w:rPr>
-          <w:lang w:val="it-IT"/>
-        </w:rPr>
-      </w:pPr>
-      <w:r>
-        <w:rPr>
-          <w:lang w:val="it-IT"/>
-        </w:rPr>
-        <w:t>Standard Memory: 8 GB</w:t>
-      </w:r>
-    </w:p>
-    <w:p>
-      <w:pPr>
+        <w:spacing w:after="0" w:line="240" w:lineRule="auto"/>
+        <w:rPr>
+          <w:rFonts w:ascii="Arial" w:eastAsia="Times New Roman" w:hAnsi="Arial"/>
+          <w:sz w:val="20"/>
+          <w:szCs w:val="20"/>
+          <w:lang w:val="it-IT" w:eastAsia="it-IT"/>
+        </w:rPr>
+      </w:pPr>
+      <w:r>
+        <w:rPr>
+          <w:rFonts w:ascii="Arial" w:eastAsia="Times New Roman" w:hAnsi="Arial"/>
+          <w:sz w:val="20"/>
+          <w:szCs w:val="20"/>
+          <w:lang w:val="it-IT" w:eastAsia="it-IT"/>
+        </w:rPr>
+        <w:t>RAM: 8 GB DDR4</w:t>
+      </w:r>
+    </w:p>
+    <w:p>
+      <w:pPr>
+        <w:pStyle w:val="ListParagraph"/>
         <w:numPr>
           <w:ilvl w:val="0"/>
-          <w:numId w:val="30"/>
+          <w:numId w:val="43"/>
         </w:numPr>
-        <w:spacing w:after="40"/>
-        <w:rPr>
-          <w:lang w:val="it-IT"/>
-        </w:rPr>
-      </w:pPr>
-      <w:r>
-        <w:rPr>
-          <w:lang w:val="it-IT"/>
-        </w:rPr>
-        <w:t>Memory Technology: DDR4 SDRAM</w:t>
-      </w:r>
-    </w:p>
-    <w:p>
-      <w:pPr>
-        <w:numPr>
-          <w:ilvl w:val="0"/>
-          <w:numId w:val="30"/>
-        </w:numPr>
-        <w:spacing w:after="40"/>
-        <w:rPr>
-          <w:lang w:val="en-US"/>
-        </w:rPr>
-      </w:pPr>
-      <w:r>
-        <w:rPr>
-          <w:lang w:val="en-US"/>
-        </w:rPr>
-        <w:t>Number of Total Memory Slots: 2</w:t>
-      </w:r>
-    </w:p>
-    <w:p>
-      <w:pPr>
-        <w:numPr>
-          <w:ilvl w:val="0"/>
-          <w:numId w:val="30"/>
-        </w:numPr>
-        <w:spacing w:after="40"/>
-        <w:rPr>
-          <w:lang w:val="it-IT"/>
-        </w:rPr>
-      </w:pPr>
-      <w:r>
-        <w:rPr>
-          <w:lang w:val="it-IT"/>
-        </w:rPr>
-        <w:t>Memory Card Reader: Yes</w:t>
-      </w:r>
-    </w:p>
-    <w:p>
-      <w:pPr>
-        <w:numPr>
-          <w:ilvl w:val="0"/>
-          <w:numId w:val="30"/>
-        </w:numPr>
-        <w:spacing w:after="40"/>
-        <w:rPr>
-          <w:lang w:val="it-IT"/>
-        </w:rPr>
-      </w:pPr>
-      <w:r>
-        <w:rPr>
-          <w:lang w:val="it-IT"/>
-        </w:rPr>
-        <w:t>Memory Card Supported: SD</w:t>
-      </w:r>
-    </w:p>
-    <w:p>
-      <w:pPr>
-        <w:spacing w:after="40"/>
-        <w:rPr>
-          <w:b/>
-          <w:lang w:val="it-IT"/>
-        </w:rPr>
-      </w:pPr>
-      <w:r>
-        <w:rPr>
-          <w:b/>
-          <w:lang w:val="it-IT"/>
-        </w:rPr>
-        <w:t>Storage</w:t>
-      </w:r>
-    </w:p>
-    <w:p>
-      <w:pPr>
-        <w:numPr>
-          <w:ilvl w:val="0"/>
-          <w:numId w:val="31"/>
-        </w:numPr>
-        <w:spacing w:after="40"/>
-        <w:rPr>
-          <w:lang w:val="it-IT"/>
-        </w:rPr>
-      </w:pPr>
-      <w:r>
-        <w:rPr>
-          <w:lang w:val="it-IT"/>
-        </w:rPr>
-        <w:t>Total Hard Drive Capacity: 2 TB</w:t>
-      </w:r>
-    </w:p>
-    <w:p>
-      <w:pPr>
-        <w:numPr>
-          <w:ilvl w:val="0"/>
-          <w:numId w:val="31"/>
-        </w:numPr>
-        <w:spacing w:after="40"/>
-        <w:rPr>
-          <w:lang w:val="it-IT"/>
-        </w:rPr>
-      </w:pPr>
-      <w:r>
-        <w:rPr>
-          <w:lang w:val="it-IT"/>
-        </w:rPr>
-        <w:t>Hard Drive Interface: Serial ATA</w:t>
-      </w:r>
-    </w:p>
-    <w:p>
-      <w:pPr>
-        <w:numPr>
-          <w:ilvl w:val="0"/>
-          <w:numId w:val="31"/>
-        </w:numPr>
-        <w:spacing w:after="40"/>
-        <w:rPr>
-          <w:lang w:val="it-IT"/>
-        </w:rPr>
-      </w:pPr>
-      <w:r>
-        <w:rPr>
-          <w:lang w:val="it-IT"/>
-        </w:rPr>
-        <w:t>Optical Drive Type: DVD-Writer</w:t>
-      </w:r>
-    </w:p>
-    <w:p>
-      <w:pPr>
-        <w:rPr>
-          <w:lang w:val="en-US"/>
+        <w:spacing w:after="0" w:line="240" w:lineRule="auto"/>
+        <w:rPr>
+          <w:rFonts w:ascii="Arial" w:eastAsia="Times New Roman" w:hAnsi="Arial"/>
+          <w:sz w:val="20"/>
+          <w:szCs w:val="20"/>
+          <w:lang w:val="it-IT" w:eastAsia="it-IT"/>
+        </w:rPr>
+      </w:pPr>
+      <w:r>
+        <w:rPr>
+          <w:rFonts w:ascii="Arial" w:eastAsia="Times New Roman" w:hAnsi="Arial"/>
+          <w:sz w:val="20"/>
+          <w:szCs w:val="20"/>
+          <w:lang w:val="it-IT" w:eastAsia="it-IT"/>
+        </w:rPr>
+        <w:t>SSD: 256 GB</w:t>
+      </w:r>
+      <w:r>
+        <w:rPr>
+          <w:rFonts w:ascii="Arial" w:eastAsia="Times New Roman" w:hAnsi="Arial"/>
+          <w:sz w:val="20"/>
+          <w:szCs w:val="20"/>
+          <w:lang w:val="it-IT" w:eastAsia="it-IT"/>
+        </w:rPr>
+        <w:br w:type="page"/>
+      </w:r>
+    </w:p>
+    <w:p>
+      <w:pPr>
+        <w:ind w:left="360"/>
+        <w:rPr>
+          <w:lang w:val="it-IT"/>
         </w:rPr>
       </w:pPr>
     </w:p>
@@ -5976,26 +5927,25 @@
       <w:pPr>
         <w:pStyle w:val="Heading1"/>
       </w:pPr>
-      <w:bookmarkStart w:id="14" w:name="_Toc429059808"/>
-      <w:bookmarkStart w:id="15" w:name="_Toc524703719"/>
-      <w:r>
-        <w:lastRenderedPageBreak/>
+      <w:bookmarkStart w:id="15" w:name="_Toc429059808"/>
+      <w:bookmarkStart w:id="16" w:name="_Toc524703719"/>
+      <w:r>
         <w:t>Progettazione</w:t>
       </w:r>
-      <w:bookmarkEnd w:id="14"/>
       <w:bookmarkEnd w:id="15"/>
+      <w:bookmarkEnd w:id="16"/>
     </w:p>
     <w:p>
       <w:pPr>
         <w:pStyle w:val="Heading2"/>
       </w:pPr>
-      <w:bookmarkStart w:id="16" w:name="_Toc429059809"/>
-      <w:bookmarkStart w:id="17" w:name="_Toc524703720"/>
+      <w:bookmarkStart w:id="17" w:name="_Toc429059809"/>
+      <w:bookmarkStart w:id="18" w:name="_Toc524703720"/>
       <w:r>
         <w:t>Design dell’architettura del sistema</w:t>
       </w:r>
-      <w:bookmarkEnd w:id="16"/>
       <w:bookmarkEnd w:id="17"/>
+      <w:bookmarkEnd w:id="18"/>
     </w:p>
     <w:p>
       <w:r>
@@ -6026,51 +5976,45 @@
         <w:rPr>
           <w:lang w:val="it-IT"/>
         </w:rPr>
-        <w:t xml:space="preserve"> andare a salvare i dati nei files </w:t>
-      </w:r>
-      <w:r>
-        <w:t>“Registrazioni_tutte.csv”</w:t>
-      </w:r>
-      <w:r>
-        <w:t xml:space="preserve"> e “Registrazione_aaaa-mm-</w:t>
+        <w:t xml:space="preserve"> an</w:t>
+      </w:r>
+      <w:r>
+        <w:rPr>
+          <w:lang w:val="it-IT"/>
+        </w:rPr>
+        <w:t>dare a salvare i dati nei 2 files CSV</w:t>
+      </w:r>
+      <w:r>
+        <w:rPr>
+          <w:lang w:val="it-IT"/>
+        </w:rPr>
+        <w:t>. Inoltre cliccando “Registrazione” si andrà ad aggiungere due campi all’inizio dei files CSV: data e ora. Successivamente si presenterà un pagina</w:t>
+      </w:r>
+      <w:r>
+        <w:rPr>
+          <w:lang w:val="it-IT"/>
+        </w:rPr>
+        <w:t xml:space="preserve"> di visualizzazione dei campi </w:t>
+      </w:r>
+      <w:r>
+        <w:rPr>
+          <w:lang w:val="it-IT"/>
+        </w:rPr>
+        <w:t>con</w:t>
+      </w:r>
+      <w:r>
+        <w:rPr>
+          <w:lang w:val="it-IT"/>
+        </w:rPr>
+        <w:t xml:space="preserve"> i dati letti dal file CSV </w:t>
+      </w:r>
+      <w:r>
+        <w:t>“Registrazione_aaaa-mm-</w:t>
       </w:r>
       <w:r>
         <w:t>gg.csv”</w:t>
       </w:r>
       <w:r>
-        <w:t xml:space="preserve">. </w:t>
-      </w:r>
-      <w:r>
-        <w:rPr>
-          <w:lang w:val="it-IT"/>
-        </w:rPr>
-        <w:t>Quest’ultimo contiene tutte le registrazioni svolte nel giorno corrente e nel nome del file troviamo la data nel formato aaaa-mm-gg. Inoltre cliccando “Registrazione” si andrà ad aggiungere due campi all’inizio dei files CSV: data e ora. Successivamente si presenterà un pagina</w:t>
-      </w:r>
-      <w:r>
-        <w:rPr>
-          <w:lang w:val="it-IT"/>
-        </w:rPr>
-        <w:t xml:space="preserve"> di visualizzazione dei campi </w:t>
-      </w:r>
-      <w:r>
-        <w:rPr>
-          <w:lang w:val="it-IT"/>
-        </w:rPr>
-        <w:t>con</w:t>
-      </w:r>
-      <w:r>
-        <w:rPr>
-          <w:lang w:val="it-IT"/>
-        </w:rPr>
-        <w:t xml:space="preserve"> i dati letti dal file CSV </w:t>
-      </w:r>
-      <w:r>
-        <w:t>“Registrazione_aaaa-mm-</w:t>
-      </w:r>
-      <w:r>
-        <w:t>gg.csv”</w:t>
-      </w:r>
-      <w:r>
         <w:t xml:space="preserve"> e con</w:t>
       </w:r>
       <w:r>
@@ -6114,10 +6058,18 @@
           <w:lang w:eastAsia="it-CH"/>
         </w:rPr>
         <w:drawing>
-          <wp:inline distT="0" distB="0" distL="0" distR="0">
-            <wp:extent cx="2232660" cy="3756660"/>
-            <wp:effectExtent l="0" t="0" r="0" b="0"/>
-            <wp:docPr id="4" name="Picture 1"/>
+          <wp:anchor distT="0" distB="0" distL="114300" distR="114300" simplePos="0" relativeHeight="251661824" behindDoc="0" locked="0" layoutInCell="1" allowOverlap="1">
+            <wp:simplePos x="0" y="0"/>
+            <wp:positionH relativeFrom="margin">
+              <wp:align>center</wp:align>
+            </wp:positionH>
+            <wp:positionV relativeFrom="paragraph">
+              <wp:posOffset>5927</wp:posOffset>
+            </wp:positionV>
+            <wp:extent cx="4097655" cy="3794760"/>
+            <wp:effectExtent l="19050" t="19050" r="17145" b="15240"/>
+            <wp:wrapSquare wrapText="bothSides"/>
+            <wp:docPr id="26" name="Picture 26"/>
             <wp:cNvGraphicFramePr>
               <a:graphicFrameLocks xmlns:a="http://schemas.openxmlformats.org/drawingml/2006/main" noChangeAspect="1"/>
             </wp:cNvGraphicFramePr>
@@ -6125,41 +6077,53 @@
               <a:graphicData uri="http://schemas.openxmlformats.org/drawingml/2006/picture">
                 <pic:pic xmlns:pic="http://schemas.openxmlformats.org/drawingml/2006/picture">
                   <pic:nvPicPr>
-                    <pic:cNvPr id="0" name="Picture 1"/>
-                    <pic:cNvPicPr>
-                      <a:picLocks noChangeAspect="1" noChangeArrowheads="1"/>
-                    </pic:cNvPicPr>
+                    <pic:cNvPr id="1" name=""/>
+                    <pic:cNvPicPr/>
                   </pic:nvPicPr>
-                  <pic:blipFill>
-                    <a:blip r:embed="rId9">
+                  <pic:blipFill rotWithShape="1">
+                    <a:blip r:embed="rId9" cstate="print">
                       <a:extLst>
                         <a:ext uri="{28A0092B-C50C-407E-A947-70E740481C1C}">
                           <a14:useLocalDpi xmlns:a14="http://schemas.microsoft.com/office/drawing/2010/main" val="0"/>
                         </a:ext>
                       </a:extLst>
                     </a:blip>
-                    <a:srcRect l="39088" t="22133" r="43196" b="29364"/>
-                    <a:stretch>
-                      <a:fillRect/>
-                    </a:stretch>
+                    <a:srcRect l="22541" t="11928" r="50464" b="43633"/>
+                    <a:stretch/>
                   </pic:blipFill>
                   <pic:spPr bwMode="auto">
                     <a:xfrm>
                       <a:off x="0" y="0"/>
-                      <a:ext cx="2232660" cy="3756660"/>
+                      <a:ext cx="4097655" cy="3794760"/>
                     </a:xfrm>
                     <a:prstGeom prst="rect">
                       <a:avLst/>
                     </a:prstGeom>
-                    <a:noFill/>
-                    <a:ln>
-                      <a:noFill/>
+                    <a:ln w="9525" cap="flat" cmpd="sng" algn="ctr">
+                      <a:solidFill>
+                        <a:sysClr val="windowText" lastClr="000000"/>
+                      </a:solidFill>
+                      <a:prstDash val="solid"/>
+                      <a:round/>
+                      <a:headEnd type="none" w="med" len="med"/>
+                      <a:tailEnd type="none" w="med" len="med"/>
                     </a:ln>
+                    <a:extLst>
+                      <a:ext uri="{53640926-AAD7-44D8-BBD7-CCE9431645EC}">
+                        <a14:shadowObscured xmlns:a14="http://schemas.microsoft.com/office/drawing/2010/main"/>
+                      </a:ext>
+                    </a:extLst>
                   </pic:spPr>
                 </pic:pic>
               </a:graphicData>
             </a:graphic>
-          </wp:inline>
+            <wp14:sizeRelH relativeFrom="margin">
+              <wp14:pctWidth>0</wp14:pctWidth>
+            </wp14:sizeRelH>
+            <wp14:sizeRelV relativeFrom="margin">
+              <wp14:pctHeight>0</wp14:pctHeight>
+            </wp14:sizeRelV>
+          </wp:anchor>
         </w:drawing>
       </w:r>
     </w:p>
@@ -6187,19 +6151,20 @@
       <w:pPr>
         <w:pStyle w:val="Heading2"/>
       </w:pPr>
-      <w:bookmarkStart w:id="18" w:name="_Toc429059810"/>
-      <w:bookmarkStart w:id="19" w:name="_Toc524703721"/>
+      <w:bookmarkStart w:id="19" w:name="_Toc429059810"/>
+      <w:bookmarkStart w:id="20" w:name="_Toc524703721"/>
       <w:r>
         <w:t>Design dei dati</w:t>
       </w:r>
       <w:r>
         <w:t xml:space="preserve"> e database</w:t>
       </w:r>
-      <w:bookmarkEnd w:id="18"/>
       <w:bookmarkEnd w:id="19"/>
-    </w:p>
-    <w:p>
-      <w:pPr>
+      <w:bookmarkEnd w:id="20"/>
+    </w:p>
+    <w:p>
+      <w:pPr>
+        <w:spacing w:after="120"/>
         <w:rPr>
           <w:lang w:val="it-IT"/>
         </w:rPr>
@@ -6225,10 +6190,7 @@
     </w:p>
     <w:p>
       <w:pPr>
-        <w:spacing w:after="240"/>
-        <w:rPr>
-          <w:lang w:val="it-IT"/>
-        </w:rPr>
+        <w:spacing w:after="120"/>
       </w:pPr>
       <w:r>
         <w:rPr>
@@ -6251,6 +6213,62 @@
       <w:r>
         <w:t xml:space="preserve"> Questi files si troveranno in una cartella chiamata “Registrazioni”.</w:t>
       </w:r>
+    </w:p>
+    <w:p>
+      <w:pPr>
+        <w:spacing w:after="40"/>
+      </w:pPr>
+      <w:r>
+        <w:t>I due files CSV avranno la seguente struttura:</w:t>
+      </w:r>
+    </w:p>
+    <w:p>
+      <w:pPr>
+        <w:spacing w:after="120"/>
+        <w:ind w:right="849"/>
+        <w:rPr>
+          <w:lang w:val="it-IT"/>
+        </w:rPr>
+      </w:pPr>
+      <w:r>
+        <w:rPr>
+          <w:lang w:val="it-IT"/>
+        </w:rPr>
+        <w:t>Data_Registrazione,Ora_Registrazione,</w:t>
+      </w:r>
+      <w:r>
+        <w:rPr>
+          <w:lang w:val="it-IT"/>
+        </w:rPr>
+        <w:t>Nome,Cognome,Data</w:t>
+      </w:r>
+      <w:r>
+        <w:rPr>
+          <w:lang w:val="it-IT"/>
+        </w:rPr>
+        <w:t>_nascita,Via,No_Civico,Città,Nap,No_Telefono,E-mail,Sesso,Hobby,Professione,Data_Registrazione</w:t>
+      </w:r>
+    </w:p>
+    <w:p>
+      <w:pPr>
+        <w:spacing w:after="120"/>
+        <w:rPr>
+          <w:lang w:val="it-IT"/>
+        </w:rPr>
+      </w:pPr>
+      <w:r>
+        <w:rPr>
+          <w:lang w:val="it-IT"/>
+        </w:rPr>
+        <w:t>La seguente tabella mostra tutti i campi con i rispettivi tipi di dati. I campi contrassegnati dagli asterischi sono obbligatori, quelli senza asterisco non sono obbligatori.</w:t>
+      </w:r>
+    </w:p>
+    <w:p>
+      <w:pPr>
+        <w:rPr>
+          <w:lang w:val="it-IT"/>
+        </w:rPr>
+      </w:pPr>
     </w:p>
     <w:tbl>
       <w:tblPr>
@@ -6339,6 +6357,146 @@
       </w:tr>
       <w:tr>
         <w:trPr>
+          <w:trHeight w:val="275"/>
+        </w:trPr>
+        <w:tc>
+          <w:tcPr>
+            <w:tcW w:w="5326" w:type="dxa"/>
+            <w:shd w:val="clear" w:color="auto" w:fill="auto"/>
+          </w:tcPr>
+          <w:p>
+            <w:pPr>
+              <w:autoSpaceDE w:val="0"/>
+              <w:autoSpaceDN w:val="0"/>
+              <w:adjustRightInd w:val="0"/>
+              <w:rPr>
+                <w:rFonts w:ascii="Source Sans Pro" w:hAnsi="Source Sans Pro" w:cs="Trebuchet MS"/>
+                <w:color w:val="000000"/>
+                <w:sz w:val="22"/>
+                <w:szCs w:val="22"/>
+              </w:rPr>
+            </w:pPr>
+            <w:r>
+              <w:rPr>
+                <w:rFonts w:ascii="Source Sans Pro" w:hAnsi="Source Sans Pro" w:cs="Trebuchet MS"/>
+                <w:color w:val="000000"/>
+                <w:sz w:val="22"/>
+                <w:szCs w:val="22"/>
+              </w:rPr>
+              <w:t>Data_R</w:t>
+            </w:r>
+            <w:r>
+              <w:rPr>
+                <w:rFonts w:ascii="Source Sans Pro" w:hAnsi="Source Sans Pro" w:cs="Trebuchet MS"/>
+                <w:color w:val="000000"/>
+                <w:sz w:val="22"/>
+                <w:szCs w:val="22"/>
+              </w:rPr>
+              <w:t>egistrazione</w:t>
+            </w:r>
+          </w:p>
+        </w:tc>
+        <w:tc>
+          <w:tcPr>
+            <w:tcW w:w="5326" w:type="dxa"/>
+            <w:shd w:val="clear" w:color="auto" w:fill="auto"/>
+          </w:tcPr>
+          <w:p>
+            <w:pPr>
+              <w:autoSpaceDE w:val="0"/>
+              <w:autoSpaceDN w:val="0"/>
+              <w:adjustRightInd w:val="0"/>
+              <w:rPr>
+                <w:rFonts w:ascii="Source Sans Pro" w:hAnsi="Source Sans Pro" w:cs="Trebuchet MS"/>
+                <w:color w:val="000000"/>
+                <w:sz w:val="22"/>
+                <w:szCs w:val="22"/>
+              </w:rPr>
+            </w:pPr>
+            <w:r>
+              <w:rPr>
+                <w:rFonts w:ascii="Source Sans Pro" w:hAnsi="Source Sans Pro" w:cs="Trebuchet MS"/>
+                <w:color w:val="000000"/>
+                <w:sz w:val="22"/>
+                <w:szCs w:val="22"/>
+              </w:rPr>
+              <w:t>data</w:t>
+            </w:r>
+          </w:p>
+        </w:tc>
+      </w:tr>
+      <w:tr>
+        <w:trPr>
+          <w:trHeight w:val="275"/>
+        </w:trPr>
+        <w:tc>
+          <w:tcPr>
+            <w:tcW w:w="5326" w:type="dxa"/>
+            <w:shd w:val="clear" w:color="auto" w:fill="auto"/>
+          </w:tcPr>
+          <w:p>
+            <w:pPr>
+              <w:autoSpaceDE w:val="0"/>
+              <w:autoSpaceDN w:val="0"/>
+              <w:adjustRightInd w:val="0"/>
+              <w:rPr>
+                <w:rFonts w:ascii="Source Sans Pro" w:hAnsi="Source Sans Pro" w:cs="Trebuchet MS"/>
+                <w:color w:val="000000"/>
+                <w:sz w:val="22"/>
+                <w:szCs w:val="22"/>
+              </w:rPr>
+            </w:pPr>
+            <w:r>
+              <w:rPr>
+                <w:rFonts w:ascii="Source Sans Pro" w:hAnsi="Source Sans Pro" w:cs="Trebuchet MS"/>
+                <w:color w:val="000000"/>
+                <w:sz w:val="22"/>
+                <w:szCs w:val="22"/>
+              </w:rPr>
+              <w:t>Ora_R</w:t>
+            </w:r>
+            <w:r>
+              <w:rPr>
+                <w:rFonts w:ascii="Source Sans Pro" w:hAnsi="Source Sans Pro" w:cs="Trebuchet MS"/>
+                <w:color w:val="000000"/>
+                <w:sz w:val="22"/>
+                <w:szCs w:val="22"/>
+              </w:rPr>
+              <w:t>egistrazione</w:t>
+            </w:r>
+          </w:p>
+        </w:tc>
+        <w:tc>
+          <w:tcPr>
+            <w:tcW w:w="5326" w:type="dxa"/>
+            <w:shd w:val="clear" w:color="auto" w:fill="auto"/>
+          </w:tcPr>
+          <w:p>
+            <w:pPr>
+              <w:autoSpaceDE w:val="0"/>
+              <w:autoSpaceDN w:val="0"/>
+              <w:adjustRightInd w:val="0"/>
+              <w:rPr>
+                <w:rFonts w:ascii="Source Sans Pro" w:hAnsi="Source Sans Pro" w:cs="Trebuchet MS"/>
+                <w:color w:val="000000"/>
+                <w:sz w:val="22"/>
+                <w:szCs w:val="22"/>
+              </w:rPr>
+            </w:pPr>
+            <w:r>
+              <w:rPr>
+                <w:rFonts w:ascii="Source Sans Pro" w:hAnsi="Source Sans Pro" w:cs="Trebuchet MS"/>
+                <w:color w:val="000000"/>
+                <w:sz w:val="22"/>
+                <w:szCs w:val="22"/>
+              </w:rPr>
+              <w:t>ora</w:t>
+            </w:r>
+          </w:p>
+        </w:tc>
+      </w:tr>
+      <w:tr>
+        <w:trPr>
           <w:trHeight w:val="245"/>
         </w:trPr>
         <w:tc>
@@ -6500,7 +6658,7 @@
                 <w:szCs w:val="22"/>
                 <w:lang w:val="en-US" w:eastAsia="en-US"/>
               </w:rPr>
-              <w:t xml:space="preserve">Data di </w:t>
+              <w:t>Data_</w:t>
             </w:r>
             <w:r>
               <w:rPr>
@@ -6582,7 +6740,17 @@
                 <w:szCs w:val="22"/>
                 <w:lang w:val="en-US" w:eastAsia="en-US"/>
               </w:rPr>
-              <w:t>No. Civico*</w:t>
+              <w:t>No_</w:t>
+            </w:r>
+            <w:r>
+              <w:rPr>
+                <w:rFonts w:ascii="Source Sans Pro" w:hAnsi="Source Sans Pro" w:cs="Trebuchet MS"/>
+                <w:color w:val="000000"/>
+                <w:sz w:val="22"/>
+                <w:szCs w:val="22"/>
+                <w:lang w:val="en-US" w:eastAsia="en-US"/>
+              </w:rPr>
+              <w:t>Civico*</w:t>
             </w:r>
           </w:p>
         </w:tc>
@@ -6778,7 +6946,7 @@
                 <w:szCs w:val="22"/>
                 <w:lang w:val="en-US" w:eastAsia="en-US"/>
               </w:rPr>
-              <w:t xml:space="preserve">No. </w:t>
+              <w:t>No_</w:t>
             </w:r>
             <w:r>
               <w:rPr>
@@ -6976,7 +7144,17 @@
                 <w:szCs w:val="22"/>
                 <w:lang w:eastAsia="en-US"/>
               </w:rPr>
-              <w:t>Genere (sesso)*</w:t>
+              <w:t>Sesso</w:t>
+            </w:r>
+            <w:r>
+              <w:rPr>
+                <w:rFonts w:ascii="Source Sans Pro" w:hAnsi="Source Sans Pro" w:cs="Trebuchet MS"/>
+                <w:color w:val="000000"/>
+                <w:sz w:val="22"/>
+                <w:szCs w:val="22"/>
+                <w:lang w:eastAsia="en-US"/>
+              </w:rPr>
+              <w:t>*</w:t>
             </w:r>
           </w:p>
         </w:tc>
@@ -7143,11 +7321,151 @@
       </w:pPr>
     </w:p>
     <w:p>
-      <w:pPr>
-        <w:rPr>
-          <w:lang w:val="it-IT"/>
-        </w:rPr>
-      </w:pPr>
+      <w:r>
+        <w:t>I campi Nome, Cognome</w:t>
+      </w:r>
+      <w:r>
+        <w:t>, No_Civico,</w:t>
+      </w:r>
+      <w:r>
+        <w:t xml:space="preserve"> Città, No_Telefono, E-mail, Sesso</w:t>
+      </w:r>
+      <w:r>
+        <w:t xml:space="preserve">, Hobby e </w:t>
+      </w:r>
+      <w:r>
+        <w:t>Professione sono</w:t>
+      </w:r>
+      <w:r>
+        <w:t xml:space="preserve"> di tipo testo.</w:t>
+      </w:r>
+    </w:p>
+    <w:p>
+      <w:r>
+        <w:t>I campi Nome, Cognome e Città hanno una lunghezza massima di 50 caratteri.</w:t>
+      </w:r>
+    </w:p>
+    <w:p>
+      <w:r>
+        <w:t>I campi Hobby e Pro</w:t>
+      </w:r>
+      <w:r>
+        <w:t>fessione possono essere lunghi</w:t>
+      </w:r>
+      <w:r>
+        <w:t xml:space="preserve"> fino a 500 caratteri</w:t>
+      </w:r>
+      <w:r>
+        <w:t xml:space="preserve"> e possono contenere qualsiasi carattere</w:t>
+      </w:r>
+      <w:r>
+        <w:t>.</w:t>
+      </w:r>
+    </w:p>
+    <w:p>
+      <w:r>
+        <w:t>I campi Data_Nascita e Data_Registrazione sono di tipo data.</w:t>
+      </w:r>
+    </w:p>
+    <w:p>
+      <w:r>
+        <w:t>Il campo Ora_Registrazione è di tipo ora.</w:t>
+      </w:r>
+    </w:p>
+    <w:p>
+      <w:r>
+        <w:t>Il campo No_</w:t>
+      </w:r>
+      <w:r>
+        <w:t>Civico deve essere composto da 4</w:t>
+      </w:r>
+      <w:r>
+        <w:t xml:space="preserve"> cifre o caratteri</w:t>
+      </w:r>
+      <w:r>
+        <w:t xml:space="preserve"> dell’alfabeto</w:t>
+      </w:r>
+      <w:r>
+        <w:t>.</w:t>
+      </w:r>
+    </w:p>
+    <w:p>
+      <w:r>
+        <w:t>Il campo Nap è di tipo numerico e di 5 cifre.</w:t>
+      </w:r>
+    </w:p>
+    <w:p>
+      <w:r>
+        <w:t>Il campo No_Telefono è composto di solo cifre,</w:t>
+      </w:r>
+      <w:r>
+        <w:t xml:space="preserve"> spazi e</w:t>
+      </w:r>
+      <w:r>
+        <w:t xml:space="preserve"> trattini.</w:t>
+      </w:r>
+    </w:p>
+    <w:p>
+      <w:r>
+        <w:t xml:space="preserve">Il </w:t>
+      </w:r>
+      <w:r>
+        <w:t>campo</w:t>
+      </w:r>
+      <w:r>
+        <w:t xml:space="preserve"> E</w:t>
+      </w:r>
+      <w:r>
+        <w:t>-mail de</w:t>
+      </w:r>
+      <w:r>
+        <w:t xml:space="preserve">ve contenere </w:t>
+      </w:r>
+      <w:r>
+        <w:t xml:space="preserve">una </w:t>
+      </w:r>
+      <w:r>
+        <w:t>sola chiocciola e almeno un</w:t>
+      </w:r>
+      <w:r>
+        <w:t xml:space="preserve"> punto</w:t>
+      </w:r>
+      <w:r>
+        <w:t xml:space="preserve"> (es. </w:t>
+      </w:r>
+      <w:hyperlink r:id="rId10" w:history="1">
+        <w:r>
+          <w:rPr>
+            <w:rStyle w:val="Hyperlink"/>
+          </w:rPr>
+          <w:t>x@x.x</w:t>
+        </w:r>
+      </w:hyperlink>
+      <w:r>
+        <w:t xml:space="preserve">, </w:t>
+      </w:r>
+      <w:hyperlink r:id="rId11" w:history="1">
+        <w:r>
+          <w:rPr>
+            <w:rStyle w:val="Hyperlink"/>
+          </w:rPr>
+          <w:t>x.x.x@x.x</w:t>
+        </w:r>
+      </w:hyperlink>
+      <w:r>
+        <w:t xml:space="preserve">, x.x@x.x.x,...). </w:t>
+      </w:r>
+    </w:p>
+    <w:p>
+      <w:r>
+        <w:t>Il campo Sesso</w:t>
+      </w:r>
+      <w:r>
+        <w:t xml:space="preserve"> deve essere “M” o “F”</w:t>
+      </w:r>
+      <w:r>
+        <w:t>.</w:t>
+      </w:r>
       <w:r>
         <w:rPr>
           <w:lang w:val="it-IT"/>
@@ -7159,14 +7477,14 @@
       <w:pPr>
         <w:pStyle w:val="Heading2"/>
       </w:pPr>
-      <w:bookmarkStart w:id="20" w:name="_Toc429059811"/>
-      <w:bookmarkStart w:id="21" w:name="_Toc524703722"/>
+      <w:bookmarkStart w:id="21" w:name="_Toc429059811"/>
+      <w:bookmarkStart w:id="22" w:name="_Toc524703722"/>
       <w:r>
         <w:lastRenderedPageBreak/>
         <w:t>Design delle interfacce</w:t>
       </w:r>
-      <w:bookmarkEnd w:id="20"/>
       <w:bookmarkEnd w:id="21"/>
+      <w:bookmarkEnd w:id="22"/>
     </w:p>
     <w:p>
       <w:pPr>
@@ -7332,22 +7650,17 @@
                               <w:pPr>
                                 <w:rPr>
                                   <w:rFonts w:ascii="Source Sans Pro" w:hAnsi="Source Sans Pro"/>
+                                  <w:color w:val="808080" w:themeColor="background1" w:themeShade="80"/>
                                   <w:sz w:val="22"/>
                                 </w:rPr>
                               </w:pPr>
                               <w:r>
                                 <w:rPr>
                                   <w:rFonts w:ascii="Source Sans Pro" w:hAnsi="Source Sans Pro"/>
+                                  <w:color w:val="808080" w:themeColor="background1" w:themeShade="80"/>
                                   <w:sz w:val="22"/>
                                 </w:rPr>
-                                <w:t xml:space="preserve">Descrizione </w:t>
-                              </w:r>
-                              <w:r>
-                                <w:rPr>
-                                  <w:rFonts w:ascii="Source Sans Pro" w:hAnsi="Source Sans Pro"/>
-                                  <w:sz w:val="22"/>
-                                </w:rPr>
-                                <w:t>della pagina</w:t>
+                                <w:t>Descrizione della pagina</w:t>
                               </w:r>
                             </w:p>
                           </w:txbxContent>
@@ -7481,22 +7794,17 @@
                         <w:pPr>
                           <w:rPr>
                             <w:rFonts w:ascii="Source Sans Pro" w:hAnsi="Source Sans Pro"/>
+                            <w:color w:val="808080" w:themeColor="background1" w:themeShade="80"/>
                             <w:sz w:val="22"/>
                           </w:rPr>
                         </w:pPr>
                         <w:r>
                           <w:rPr>
                             <w:rFonts w:ascii="Source Sans Pro" w:hAnsi="Source Sans Pro"/>
+                            <w:color w:val="808080" w:themeColor="background1" w:themeShade="80"/>
                             <w:sz w:val="22"/>
                           </w:rPr>
-                          <w:t xml:space="preserve">Descrizione </w:t>
-                        </w:r>
-                        <w:r>
-                          <w:rPr>
-                            <w:rFonts w:ascii="Source Sans Pro" w:hAnsi="Source Sans Pro"/>
-                            <w:sz w:val="22"/>
-                          </w:rPr>
-                          <w:t>della pagina</w:t>
+                          <w:t>Descrizione della pagina</w:t>
                         </w:r>
                       </w:p>
                     </w:txbxContent>
@@ -7742,8 +8050,8 @@
           <w:lang w:val="it-IT"/>
         </w:rPr>
       </w:pPr>
-      <w:bookmarkStart w:id="22" w:name="_Toc429059812"/>
-      <w:bookmarkStart w:id="23" w:name="_Toc524703723"/>
+      <w:bookmarkStart w:id="23" w:name="_Toc429059812"/>
+      <w:bookmarkStart w:id="24" w:name="_Toc524703723"/>
       <w:r>
         <w:rPr>
           <w:noProof/>
@@ -8046,13 +8354,7 @@
                                       <w:rPr>
                                         <w:sz w:val="18"/>
                                       </w:rPr>
-                                      <w:t>Nome</w:t>
-                                    </w:r>
-                                    <w:r>
-                                      <w:rPr>
-                                        <w:sz w:val="18"/>
-                                      </w:rPr>
-                                      <w:t>*</w:t>
+                                      <w:t>Nome*</w:t>
                                     </w:r>
                                   </w:p>
                                 </w:tc>
@@ -8817,13 +9119,7 @@
                                 <w:rPr>
                                   <w:sz w:val="18"/>
                                 </w:rPr>
-                                <w:t>Nome</w:t>
-                              </w:r>
-                              <w:r>
-                                <w:rPr>
-                                  <w:sz w:val="18"/>
-                                </w:rPr>
-                                <w:t>*</w:t>
+                                <w:t>Nome*</w:t>
                               </w:r>
                             </w:p>
                           </w:tc>
@@ -9749,6 +10045,12 @@
                                         <w:sz w:val="18"/>
                                       </w:rPr>
                                     </w:pPr>
+                                    <w:r>
+                                      <w:rPr>
+                                        <w:sz w:val="18"/>
+                                      </w:rPr>
+                                      <w:t>X</w:t>
+                                    </w:r>
                                   </w:p>
                                 </w:tc>
                               </w:tr>
@@ -9790,6 +10092,12 @@
                                         <w:sz w:val="18"/>
                                       </w:rPr>
                                     </w:pPr>
+                                    <w:r>
+                                      <w:rPr>
+                                        <w:sz w:val="18"/>
+                                      </w:rPr>
+                                      <w:t>X</w:t>
+                                    </w:r>
                                   </w:p>
                                 </w:tc>
                               </w:tr>
@@ -9831,6 +10139,12 @@
                                         <w:sz w:val="18"/>
                                       </w:rPr>
                                     </w:pPr>
+                                    <w:r>
+                                      <w:rPr>
+                                        <w:sz w:val="18"/>
+                                      </w:rPr>
+                                      <w:t>X</w:t>
+                                    </w:r>
                                   </w:p>
                                 </w:tc>
                               </w:tr>
@@ -9872,6 +10186,12 @@
                                         <w:sz w:val="18"/>
                                       </w:rPr>
                                     </w:pPr>
+                                    <w:r>
+                                      <w:rPr>
+                                        <w:sz w:val="18"/>
+                                      </w:rPr>
+                                      <w:t>X</w:t>
+                                    </w:r>
                                   </w:p>
                                 </w:tc>
                               </w:tr>
@@ -9913,6 +10233,12 @@
                                         <w:sz w:val="18"/>
                                       </w:rPr>
                                     </w:pPr>
+                                    <w:r>
+                                      <w:rPr>
+                                        <w:sz w:val="18"/>
+                                      </w:rPr>
+                                      <w:t>X</w:t>
+                                    </w:r>
                                   </w:p>
                                 </w:tc>
                               </w:tr>
@@ -9954,6 +10280,12 @@
                                         <w:sz w:val="18"/>
                                       </w:rPr>
                                     </w:pPr>
+                                    <w:r>
+                                      <w:rPr>
+                                        <w:sz w:val="18"/>
+                                      </w:rPr>
+                                      <w:t>X</w:t>
+                                    </w:r>
                                   </w:p>
                                 </w:tc>
                               </w:tr>
@@ -9995,6 +10327,12 @@
                                         <w:sz w:val="18"/>
                                       </w:rPr>
                                     </w:pPr>
+                                    <w:r>
+                                      <w:rPr>
+                                        <w:sz w:val="18"/>
+                                      </w:rPr>
+                                      <w:t>X</w:t>
+                                    </w:r>
                                   </w:p>
                                 </w:tc>
                               </w:tr>
@@ -10036,6 +10374,12 @@
                                         <w:sz w:val="18"/>
                                       </w:rPr>
                                     </w:pPr>
+                                    <w:r>
+                                      <w:rPr>
+                                        <w:sz w:val="18"/>
+                                      </w:rPr>
+                                      <w:t>X</w:t>
+                                    </w:r>
                                   </w:p>
                                 </w:tc>
                               </w:tr>
@@ -10077,6 +10421,12 @@
                                         <w:sz w:val="18"/>
                                       </w:rPr>
                                     </w:pPr>
+                                    <w:r>
+                                      <w:rPr>
+                                        <w:sz w:val="18"/>
+                                      </w:rPr>
+                                      <w:t>X</w:t>
+                                    </w:r>
                                   </w:p>
                                 </w:tc>
                               </w:tr>
@@ -10118,6 +10468,12 @@
                                         <w:sz w:val="18"/>
                                       </w:rPr>
                                     </w:pPr>
+                                    <w:r>
+                                      <w:rPr>
+                                        <w:sz w:val="18"/>
+                                      </w:rPr>
+                                      <w:t>X</w:t>
+                                    </w:r>
                                   </w:p>
                                 </w:tc>
                               </w:tr>
@@ -10159,6 +10515,12 @@
                                         <w:sz w:val="18"/>
                                       </w:rPr>
                                     </w:pPr>
+                                    <w:r>
+                                      <w:rPr>
+                                        <w:sz w:val="18"/>
+                                      </w:rPr>
+                                      <w:t>X</w:t>
+                                    </w:r>
                                   </w:p>
                                 </w:tc>
                               </w:tr>
@@ -10439,6 +10801,12 @@
                                   <w:sz w:val="18"/>
                                 </w:rPr>
                               </w:pPr>
+                              <w:r>
+                                <w:rPr>
+                                  <w:sz w:val="18"/>
+                                </w:rPr>
+                                <w:t>X</w:t>
+                              </w:r>
                             </w:p>
                           </w:tc>
                         </w:tr>
@@ -10480,6 +10848,12 @@
                                   <w:sz w:val="18"/>
                                 </w:rPr>
                               </w:pPr>
+                              <w:r>
+                                <w:rPr>
+                                  <w:sz w:val="18"/>
+                                </w:rPr>
+                                <w:t>X</w:t>
+                              </w:r>
                             </w:p>
                           </w:tc>
                         </w:tr>
@@ -10521,6 +10895,12 @@
                                   <w:sz w:val="18"/>
                                 </w:rPr>
                               </w:pPr>
+                              <w:r>
+                                <w:rPr>
+                                  <w:sz w:val="18"/>
+                                </w:rPr>
+                                <w:t>X</w:t>
+                              </w:r>
                             </w:p>
                           </w:tc>
                         </w:tr>
@@ -10562,6 +10942,12 @@
                                   <w:sz w:val="18"/>
                                 </w:rPr>
                               </w:pPr>
+                              <w:r>
+                                <w:rPr>
+                                  <w:sz w:val="18"/>
+                                </w:rPr>
+                                <w:t>X</w:t>
+                              </w:r>
                             </w:p>
                           </w:tc>
                         </w:tr>
@@ -10603,6 +10989,12 @@
                                   <w:sz w:val="18"/>
                                 </w:rPr>
                               </w:pPr>
+                              <w:r>
+                                <w:rPr>
+                                  <w:sz w:val="18"/>
+                                </w:rPr>
+                                <w:t>X</w:t>
+                              </w:r>
                             </w:p>
                           </w:tc>
                         </w:tr>
@@ -10644,6 +11036,12 @@
                                   <w:sz w:val="18"/>
                                 </w:rPr>
                               </w:pPr>
+                              <w:r>
+                                <w:rPr>
+                                  <w:sz w:val="18"/>
+                                </w:rPr>
+                                <w:t>X</w:t>
+                              </w:r>
                             </w:p>
                           </w:tc>
                         </w:tr>
@@ -10685,6 +11083,12 @@
                                   <w:sz w:val="18"/>
                                 </w:rPr>
                               </w:pPr>
+                              <w:r>
+                                <w:rPr>
+                                  <w:sz w:val="18"/>
+                                </w:rPr>
+                                <w:t>X</w:t>
+                              </w:r>
                             </w:p>
                           </w:tc>
                         </w:tr>
@@ -10726,6 +11130,12 @@
                                   <w:sz w:val="18"/>
                                 </w:rPr>
                               </w:pPr>
+                              <w:r>
+                                <w:rPr>
+                                  <w:sz w:val="18"/>
+                                </w:rPr>
+                                <w:t>X</w:t>
+                              </w:r>
                             </w:p>
                           </w:tc>
                         </w:tr>
@@ -10767,6 +11177,12 @@
                                   <w:sz w:val="18"/>
                                 </w:rPr>
                               </w:pPr>
+                              <w:r>
+                                <w:rPr>
+                                  <w:sz w:val="18"/>
+                                </w:rPr>
+                                <w:t>X</w:t>
+                              </w:r>
                             </w:p>
                           </w:tc>
                         </w:tr>
@@ -10808,6 +11224,12 @@
                                   <w:sz w:val="18"/>
                                 </w:rPr>
                               </w:pPr>
+                              <w:r>
+                                <w:rPr>
+                                  <w:sz w:val="18"/>
+                                </w:rPr>
+                                <w:t>X</w:t>
+                              </w:r>
                             </w:p>
                           </w:tc>
                         </w:tr>
@@ -10849,6 +11271,12 @@
                                   <w:sz w:val="18"/>
                                 </w:rPr>
                               </w:pPr>
+                              <w:r>
+                                <w:rPr>
+                                  <w:sz w:val="18"/>
+                                </w:rPr>
+                                <w:t>X</w:t>
+                              </w:r>
                             </w:p>
                           </w:tc>
                         </w:tr>
@@ -11201,10 +11629,7 @@
                             <w:p/>
                             <w:p/>
                             <w:p/>
-                            <w:p>
-                              <w:bookmarkStart w:id="24" w:name="_GoBack"/>
-                              <w:bookmarkEnd w:id="24"/>
-                            </w:p>
+                            <w:p/>
                             <w:p/>
                             <w:p/>
                             <w:p/>
@@ -11359,6 +11784,12 @@
                                         <w:sz w:val="18"/>
                                       </w:rPr>
                                     </w:pPr>
+                                    <w:r>
+                                      <w:rPr>
+                                        <w:sz w:val="18"/>
+                                      </w:rPr>
+                                      <w:t>xx.xx.xxxx</w:t>
+                                    </w:r>
                                   </w:p>
                                 </w:tc>
                               </w:tr>
@@ -11401,6 +11832,12 @@
                                         <w:sz w:val="18"/>
                                       </w:rPr>
                                     </w:pPr>
+                                    <w:r>
+                                      <w:rPr>
+                                        <w:sz w:val="18"/>
+                                      </w:rPr>
+                                      <w:t>xx:xx</w:t>
+                                    </w:r>
                                   </w:p>
                                 </w:tc>
                               </w:tr>
@@ -11441,6 +11878,12 @@
                                         <w:sz w:val="18"/>
                                       </w:rPr>
                                     </w:pPr>
+                                    <w:r>
+                                      <w:rPr>
+                                        <w:sz w:val="18"/>
+                                      </w:rPr>
+                                      <w:t>X</w:t>
+                                    </w:r>
                                   </w:p>
                                 </w:tc>
                               </w:tr>
@@ -11481,6 +11924,12 @@
                                         <w:sz w:val="18"/>
                                       </w:rPr>
                                     </w:pPr>
+                                    <w:r>
+                                      <w:rPr>
+                                        <w:sz w:val="18"/>
+                                      </w:rPr>
+                                      <w:t>X</w:t>
+                                    </w:r>
                                   </w:p>
                                 </w:tc>
                               </w:tr>
@@ -11521,6 +11970,12 @@
                                         <w:sz w:val="18"/>
                                       </w:rPr>
                                     </w:pPr>
+                                    <w:r>
+                                      <w:rPr>
+                                        <w:sz w:val="18"/>
+                                      </w:rPr>
+                                      <w:t>X</w:t>
+                                    </w:r>
                                   </w:p>
                                 </w:tc>
                               </w:tr>
@@ -11561,6 +12016,12 @@
                                         <w:sz w:val="18"/>
                                       </w:rPr>
                                     </w:pPr>
+                                    <w:r>
+                                      <w:rPr>
+                                        <w:sz w:val="18"/>
+                                      </w:rPr>
+                                      <w:t>X</w:t>
+                                    </w:r>
                                   </w:p>
                                 </w:tc>
                               </w:tr>
@@ -11601,6 +12062,12 @@
                                         <w:sz w:val="18"/>
                                       </w:rPr>
                                     </w:pPr>
+                                    <w:r>
+                                      <w:rPr>
+                                        <w:sz w:val="18"/>
+                                      </w:rPr>
+                                      <w:t>X</w:t>
+                                    </w:r>
                                   </w:p>
                                 </w:tc>
                               </w:tr>
@@ -11641,6 +12108,12 @@
                                         <w:sz w:val="18"/>
                                       </w:rPr>
                                     </w:pPr>
+                                    <w:r>
+                                      <w:rPr>
+                                        <w:sz w:val="18"/>
+                                      </w:rPr>
+                                      <w:t>X</w:t>
+                                    </w:r>
                                   </w:p>
                                 </w:tc>
                               </w:tr>
@@ -11681,6 +12154,12 @@
                                         <w:sz w:val="18"/>
                                       </w:rPr>
                                     </w:pPr>
+                                    <w:r>
+                                      <w:rPr>
+                                        <w:sz w:val="18"/>
+                                      </w:rPr>
+                                      <w:t>X</w:t>
+                                    </w:r>
                                   </w:p>
                                 </w:tc>
                               </w:tr>
@@ -11721,6 +12200,12 @@
                                         <w:sz w:val="18"/>
                                       </w:rPr>
                                     </w:pPr>
+                                    <w:r>
+                                      <w:rPr>
+                                        <w:sz w:val="18"/>
+                                      </w:rPr>
+                                      <w:t>X</w:t>
+                                    </w:r>
                                   </w:p>
                                 </w:tc>
                               </w:tr>
@@ -11761,6 +12246,12 @@
                                         <w:sz w:val="18"/>
                                       </w:rPr>
                                     </w:pPr>
+                                    <w:r>
+                                      <w:rPr>
+                                        <w:sz w:val="18"/>
+                                      </w:rPr>
+                                      <w:t>X</w:t>
+                                    </w:r>
                                   </w:p>
                                 </w:tc>
                               </w:tr>
@@ -11801,6 +12292,12 @@
                                         <w:sz w:val="18"/>
                                       </w:rPr>
                                     </w:pPr>
+                                    <w:r>
+                                      <w:rPr>
+                                        <w:sz w:val="18"/>
+                                      </w:rPr>
+                                      <w:t>X</w:t>
+                                    </w:r>
                                   </w:p>
                                 </w:tc>
                               </w:tr>
@@ -11841,6 +12338,12 @@
                                         <w:sz w:val="18"/>
                                       </w:rPr>
                                     </w:pPr>
+                                    <w:r>
+                                      <w:rPr>
+                                        <w:sz w:val="18"/>
+                                      </w:rPr>
+                                      <w:t>X</w:t>
+                                    </w:r>
                                   </w:p>
                                 </w:tc>
                               </w:tr>
@@ -11958,10 +12461,7 @@
                       <w:p/>
                       <w:p/>
                       <w:p/>
-                      <w:p>
-                        <w:bookmarkStart w:id="25" w:name="_GoBack"/>
-                        <w:bookmarkEnd w:id="25"/>
-                      </w:p>
+                      <w:p/>
                       <w:p/>
                       <w:p/>
                       <w:p/>
@@ -12062,6 +12562,12 @@
                                   <w:sz w:val="18"/>
                                 </w:rPr>
                               </w:pPr>
+                              <w:r>
+                                <w:rPr>
+                                  <w:sz w:val="18"/>
+                                </w:rPr>
+                                <w:t>xx.xx.xxxx</w:t>
+                              </w:r>
                             </w:p>
                           </w:tc>
                         </w:tr>
@@ -12104,6 +12610,12 @@
                                   <w:sz w:val="18"/>
                                 </w:rPr>
                               </w:pPr>
+                              <w:r>
+                                <w:rPr>
+                                  <w:sz w:val="18"/>
+                                </w:rPr>
+                                <w:t>xx:xx</w:t>
+                              </w:r>
                             </w:p>
                           </w:tc>
                         </w:tr>
@@ -12144,6 +12656,12 @@
                                   <w:sz w:val="18"/>
                                 </w:rPr>
                               </w:pPr>
+                              <w:r>
+                                <w:rPr>
+                                  <w:sz w:val="18"/>
+                                </w:rPr>
+                                <w:t>X</w:t>
+                              </w:r>
                             </w:p>
                           </w:tc>
                         </w:tr>
@@ -12184,6 +12702,12 @@
                                   <w:sz w:val="18"/>
                                 </w:rPr>
                               </w:pPr>
+                              <w:r>
+                                <w:rPr>
+                                  <w:sz w:val="18"/>
+                                </w:rPr>
+                                <w:t>X</w:t>
+                              </w:r>
                             </w:p>
                           </w:tc>
                         </w:tr>
@@ -12224,6 +12748,12 @@
                                   <w:sz w:val="18"/>
                                 </w:rPr>
                               </w:pPr>
+                              <w:r>
+                                <w:rPr>
+                                  <w:sz w:val="18"/>
+                                </w:rPr>
+                                <w:t>X</w:t>
+                              </w:r>
                             </w:p>
                           </w:tc>
                         </w:tr>
@@ -12264,6 +12794,12 @@
                                   <w:sz w:val="18"/>
                                 </w:rPr>
                               </w:pPr>
+                              <w:r>
+                                <w:rPr>
+                                  <w:sz w:val="18"/>
+                                </w:rPr>
+                                <w:t>X</w:t>
+                              </w:r>
                             </w:p>
                           </w:tc>
                         </w:tr>
@@ -12304,6 +12840,12 @@
                                   <w:sz w:val="18"/>
                                 </w:rPr>
                               </w:pPr>
+                              <w:r>
+                                <w:rPr>
+                                  <w:sz w:val="18"/>
+                                </w:rPr>
+                                <w:t>X</w:t>
+                              </w:r>
                             </w:p>
                           </w:tc>
                         </w:tr>
@@ -12344,6 +12886,12 @@
                                   <w:sz w:val="18"/>
                                 </w:rPr>
                               </w:pPr>
+                              <w:r>
+                                <w:rPr>
+                                  <w:sz w:val="18"/>
+                                </w:rPr>
+                                <w:t>X</w:t>
+                              </w:r>
                             </w:p>
                           </w:tc>
                         </w:tr>
@@ -12384,6 +12932,12 @@
                                   <w:sz w:val="18"/>
                                 </w:rPr>
                               </w:pPr>
+                              <w:r>
+                                <w:rPr>
+                                  <w:sz w:val="18"/>
+                                </w:rPr>
+                                <w:t>X</w:t>
+                              </w:r>
                             </w:p>
                           </w:tc>
                         </w:tr>
@@ -12424,6 +12978,12 @@
                                   <w:sz w:val="18"/>
                                 </w:rPr>
                               </w:pPr>
+                              <w:r>
+                                <w:rPr>
+                                  <w:sz w:val="18"/>
+                                </w:rPr>
+                                <w:t>X</w:t>
+                              </w:r>
                             </w:p>
                           </w:tc>
                         </w:tr>
@@ -12464,6 +13024,12 @@
                                   <w:sz w:val="18"/>
                                 </w:rPr>
                               </w:pPr>
+                              <w:r>
+                                <w:rPr>
+                                  <w:sz w:val="18"/>
+                                </w:rPr>
+                                <w:t>X</w:t>
+                              </w:r>
                             </w:p>
                           </w:tc>
                         </w:tr>
@@ -12504,6 +13070,12 @@
                                   <w:sz w:val="18"/>
                                 </w:rPr>
                               </w:pPr>
+                              <w:r>
+                                <w:rPr>
+                                  <w:sz w:val="18"/>
+                                </w:rPr>
+                                <w:t>X</w:t>
+                              </w:r>
                             </w:p>
                           </w:tc>
                         </w:tr>
@@ -12544,6 +13116,12 @@
                                   <w:sz w:val="18"/>
                                 </w:rPr>
                               </w:pPr>
+                              <w:r>
+                                <w:rPr>
+                                  <w:sz w:val="18"/>
+                                </w:rPr>
+                                <w:t>X</w:t>
+                              </w:r>
                             </w:p>
                           </w:tc>
                         </w:tr>
@@ -12596,8 +13174,8 @@
         <w:lastRenderedPageBreak/>
         <w:t>Design procedurale</w:t>
       </w:r>
-      <w:bookmarkEnd w:id="22"/>
       <w:bookmarkEnd w:id="23"/>
+      <w:bookmarkEnd w:id="24"/>
     </w:p>
     <w:p>
       <w:pPr>
@@ -12775,79 +13353,79 @@
           <w:bottom w:val="single" w:sz="4" w:space="1" w:color="auto"/>
         </w:pBdr>
       </w:pPr>
-      <w:bookmarkStart w:id="26" w:name="_Toc461179222"/>
-      <w:bookmarkStart w:id="27" w:name="_Toc524703724"/>
+      <w:bookmarkStart w:id="25" w:name="_Toc461179222"/>
+      <w:bookmarkStart w:id="26" w:name="_Toc524703724"/>
       <w:r>
         <w:t>Implementazione</w:t>
       </w:r>
+      <w:bookmarkEnd w:id="25"/>
       <w:bookmarkEnd w:id="26"/>
+    </w:p>
+    <w:p>
+      <w:r>
+        <w:t>In questo capitolo dovrà essere mostrato come è stato realizzato il lavoro. Questa parte può differenziarsi dalla progettazione in quanto il risultato ottenuto non per forza può essere come era stato progettato.</w:t>
+      </w:r>
+    </w:p>
+    <w:p>
+      <w:r>
+        <w:t xml:space="preserve">Sulla base di queste informazioni il lavoro svolto dovrà essere riproducibile. </w:t>
+      </w:r>
+    </w:p>
+    <w:p>
+      <w:r>
+        <w:t>In questa parte è richiesto l’inserimento di codice sorgente/print screen di maschere solamente per quei passaggi particolarmente significativi e/o critici.</w:t>
+      </w:r>
+    </w:p>
+    <w:p>
+      <w:r>
+        <w:t>Inoltre dovranno essere descritte eventuali varianti di soluzione o scelte di prodotti con motivazione delle scelte.</w:t>
+      </w:r>
+    </w:p>
+    <w:p>
+      <w:r>
+        <w:t>Non deve apparire nessuna forma di guida d’uso di librerie o di componenti utilizzati. Eventualmente questa va allegata.</w:t>
+      </w:r>
+    </w:p>
+    <w:p>
+      <w:r>
+        <w:t>Per eventuali dettagli si possono inserire riferimenti ai diari.</w:t>
+      </w:r>
+    </w:p>
+    <w:p>
+      <w:r>
+        <w:br w:type="page"/>
+      </w:r>
+    </w:p>
+    <w:p/>
+    <w:p>
+      <w:pPr>
+        <w:pStyle w:val="Heading1"/>
+        <w:rPr>
+          <w:lang w:val="it-IT"/>
+        </w:rPr>
+      </w:pPr>
+      <w:bookmarkStart w:id="27" w:name="_Toc461179223"/>
+      <w:bookmarkStart w:id="28" w:name="_Toc524703725"/>
+      <w:r>
+        <w:rPr>
+          <w:lang w:val="it-IT"/>
+        </w:rPr>
+        <w:t>Test</w:t>
+      </w:r>
       <w:bookmarkEnd w:id="27"/>
-    </w:p>
-    <w:p>
-      <w:r>
-        <w:t>In questo capitolo dovrà essere mostrato come è stato realizzato il lavoro. Questa parte può differenziarsi dalla progettazione in quanto il risultato ottenuto non per forza può essere come era stato progettato.</w:t>
-      </w:r>
-    </w:p>
-    <w:p>
-      <w:r>
-        <w:t xml:space="preserve">Sulla base di queste informazioni il lavoro svolto dovrà essere riproducibile. </w:t>
-      </w:r>
-    </w:p>
-    <w:p>
-      <w:r>
-        <w:t>In questa parte è richiesto l’inserimento di codice sorgente/print screen di maschere solamente per quei passaggi particolarmente significativi e/o critici.</w:t>
-      </w:r>
-    </w:p>
-    <w:p>
-      <w:r>
-        <w:t>Inoltre dovranno essere descritte eventuali varianti di soluzione o scelte di prodotti con motivazione delle scelte.</w:t>
-      </w:r>
-    </w:p>
-    <w:p>
-      <w:r>
-        <w:t>Non deve apparire nessuna forma di guida d’uso di librerie o di componenti utilizzati. Eventualmente questa va allegata.</w:t>
-      </w:r>
-    </w:p>
-    <w:p>
-      <w:r>
-        <w:t>Per eventuali dettagli si possono inserire riferimenti ai diari.</w:t>
-      </w:r>
-    </w:p>
-    <w:p>
-      <w:r>
-        <w:br w:type="page"/>
-      </w:r>
-    </w:p>
-    <w:p/>
-    <w:p>
-      <w:pPr>
-        <w:pStyle w:val="Heading1"/>
-        <w:rPr>
-          <w:lang w:val="it-IT"/>
-        </w:rPr>
-      </w:pPr>
-      <w:bookmarkStart w:id="28" w:name="_Toc461179223"/>
-      <w:bookmarkStart w:id="29" w:name="_Toc524703725"/>
-      <w:r>
-        <w:rPr>
-          <w:lang w:val="it-IT"/>
-        </w:rPr>
-        <w:t>Test</w:t>
-      </w:r>
       <w:bookmarkEnd w:id="28"/>
+    </w:p>
+    <w:p>
+      <w:pPr>
+        <w:pStyle w:val="Heading2"/>
+      </w:pPr>
+      <w:bookmarkStart w:id="29" w:name="_Toc461179224"/>
+      <w:bookmarkStart w:id="30" w:name="_Toc524703726"/>
+      <w:r>
+        <w:t>Protocollo di test</w:t>
+      </w:r>
       <w:bookmarkEnd w:id="29"/>
-    </w:p>
-    <w:p>
-      <w:pPr>
-        <w:pStyle w:val="Heading2"/>
-      </w:pPr>
-      <w:bookmarkStart w:id="30" w:name="_Toc461179224"/>
-      <w:bookmarkStart w:id="31" w:name="_Toc524703726"/>
-      <w:r>
-        <w:t>Protocollo di test</w:t>
-      </w:r>
       <w:bookmarkEnd w:id="30"/>
-      <w:bookmarkEnd w:id="31"/>
     </w:p>
     <w:p>
       <w:pPr>
@@ -13782,53 +14360,84 @@
       <w:pPr>
         <w:pStyle w:val="Heading2"/>
       </w:pPr>
-      <w:bookmarkStart w:id="32" w:name="_Toc461179225"/>
-      <w:bookmarkStart w:id="33" w:name="_Toc524703727"/>
+      <w:bookmarkStart w:id="31" w:name="_Toc461179225"/>
+      <w:bookmarkStart w:id="32" w:name="_Toc524703727"/>
       <w:r>
         <w:t>Risultati test</w:t>
       </w:r>
+      <w:bookmarkEnd w:id="31"/>
       <w:bookmarkEnd w:id="32"/>
+    </w:p>
+    <w:p>
+      <w:pPr>
+        <w:rPr>
+          <w:lang w:val="it-IT"/>
+        </w:rPr>
+      </w:pPr>
+      <w:r>
+        <w:rPr>
+          <w:lang w:val="it-IT"/>
+        </w:rPr>
+        <w:t>Tabella riassuntiva in cui si inseriscono i test riusciti e non del prodotto finale. Se un test non riesce e viene corretto l’errore, questo dovrà risultare nel documento finale come riuscito (la procedura della correzione apparirà nel diario), altrimenti dovrà essere descritto l’errore con eventuali ipotesi di correzione.</w:t>
+      </w:r>
+    </w:p>
+    <w:p>
+      <w:pPr>
+        <w:pStyle w:val="Heading2"/>
+      </w:pPr>
+      <w:bookmarkStart w:id="33" w:name="_Toc461179226"/>
+      <w:bookmarkStart w:id="34" w:name="_Toc524703728"/>
+      <w:r>
+        <w:t>Mancanze</w:t>
+      </w:r>
+      <w:r>
+        <w:t>/limitazioni conosciute</w:t>
+      </w:r>
       <w:bookmarkEnd w:id="33"/>
-    </w:p>
-    <w:p>
-      <w:pPr>
-        <w:rPr>
-          <w:lang w:val="it-IT"/>
-        </w:rPr>
-      </w:pPr>
-      <w:r>
-        <w:rPr>
-          <w:lang w:val="it-IT"/>
-        </w:rPr>
-        <w:t>Tabella riassuntiva in cui si inseriscono i test riusciti e non del prodotto finale. Se un test non riesce e viene corretto l’errore, questo dovrà risultare nel documento finale come riuscito (la procedura della correzione apparirà nel diario), altrimenti dovrà essere descritto l’errore con eventuali ipotesi di correzione.</w:t>
-      </w:r>
-    </w:p>
-    <w:p>
-      <w:pPr>
-        <w:pStyle w:val="Heading2"/>
-      </w:pPr>
-      <w:bookmarkStart w:id="34" w:name="_Toc461179226"/>
-      <w:bookmarkStart w:id="35" w:name="_Toc524703728"/>
-      <w:r>
-        <w:t>Mancanze</w:t>
-      </w:r>
-      <w:r>
-        <w:t>/limitazioni conosciute</w:t>
-      </w:r>
       <w:bookmarkEnd w:id="34"/>
+    </w:p>
+    <w:p>
+      <w:pPr>
+        <w:rPr>
+          <w:lang w:val="it-IT"/>
+        </w:rPr>
+      </w:pPr>
+      <w:r>
+        <w:rPr>
+          <w:lang w:val="it-IT"/>
+        </w:rPr>
+        <w:t>Descrizione con motivazione di eventuali elementi mancanti o non completamente implementati, al di fuori dei test case. Non devono essere riportati gli errori e i problemi riscontrati e poi risolti durante il progetto.</w:t>
+      </w:r>
+    </w:p>
+    <w:p>
+      <w:pPr>
+        <w:pStyle w:val="Heading1"/>
+        <w:rPr>
+          <w:lang w:val="it-IT"/>
+        </w:rPr>
+      </w:pPr>
+      <w:bookmarkStart w:id="35" w:name="_Toc461179227"/>
+      <w:bookmarkStart w:id="36" w:name="_Toc524703729"/>
+      <w:r>
+        <w:rPr>
+          <w:lang w:val="it-IT"/>
+        </w:rPr>
+        <w:t>Consuntivo</w:t>
+      </w:r>
       <w:bookmarkEnd w:id="35"/>
-    </w:p>
-    <w:p>
-      <w:pPr>
-        <w:rPr>
-          <w:lang w:val="it-IT"/>
-        </w:rPr>
-      </w:pPr>
-      <w:r>
-        <w:rPr>
-          <w:lang w:val="it-IT"/>
-        </w:rPr>
-        <w:t>Descrizione con motivazione di eventuali elementi mancanti o non completamente implementati, al di fuori dei test case. Non devono essere riportati gli errori e i problemi riscontrati e poi risolti durante il progetto.</w:t>
+      <w:bookmarkEnd w:id="36"/>
+    </w:p>
+    <w:p>
+      <w:pPr>
+        <w:rPr>
+          <w:lang w:val="it-IT"/>
+        </w:rPr>
+      </w:pPr>
+      <w:r>
+        <w:rPr>
+          <w:lang w:val="it-IT"/>
+        </w:rPr>
+        <w:t>Consuntivo del tempo di lavoro effettivo e considerazioni riguardo le differenze rispetto alla pianificazione (cap 1.7) (ad esempio Gannt consuntivo).</w:t>
       </w:r>
     </w:p>
     <w:p>
@@ -13838,39 +14447,8 @@
           <w:lang w:val="it-IT"/>
         </w:rPr>
       </w:pPr>
-      <w:bookmarkStart w:id="36" w:name="_Toc461179227"/>
-      <w:bookmarkStart w:id="37" w:name="_Toc524703729"/>
-      <w:r>
-        <w:rPr>
-          <w:lang w:val="it-IT"/>
-        </w:rPr>
-        <w:t>Consuntivo</w:t>
-      </w:r>
-      <w:bookmarkEnd w:id="36"/>
-      <w:bookmarkEnd w:id="37"/>
-    </w:p>
-    <w:p>
-      <w:pPr>
-        <w:rPr>
-          <w:lang w:val="it-IT"/>
-        </w:rPr>
-      </w:pPr>
-      <w:r>
-        <w:rPr>
-          <w:lang w:val="it-IT"/>
-        </w:rPr>
-        <w:t>Consuntivo del tempo di lavoro effettivo e considerazioni riguardo le differenze rispetto alla pianificazione (cap 1.7) (ad esempio Gannt consuntivo).</w:t>
-      </w:r>
-    </w:p>
-    <w:p>
-      <w:pPr>
-        <w:pStyle w:val="Heading1"/>
-        <w:rPr>
-          <w:lang w:val="it-IT"/>
-        </w:rPr>
-      </w:pPr>
-      <w:bookmarkStart w:id="38" w:name="_Toc461179228"/>
-      <w:bookmarkStart w:id="39" w:name="_Toc524703730"/>
+      <w:bookmarkStart w:id="37" w:name="_Toc461179228"/>
+      <w:bookmarkStart w:id="38" w:name="_Toc524703730"/>
       <w:r>
         <w:rPr>
           <w:lang w:val="it-IT"/>
@@ -13878,167 +14456,167 @@
         <w:lastRenderedPageBreak/>
         <w:t>Conclusioni</w:t>
       </w:r>
+      <w:bookmarkEnd w:id="37"/>
       <w:bookmarkEnd w:id="38"/>
+    </w:p>
+    <w:p>
+      <w:pPr>
+        <w:rPr>
+          <w:lang w:val="it-IT"/>
+        </w:rPr>
+      </w:pPr>
+      <w:r>
+        <w:rPr>
+          <w:lang w:val="it-IT"/>
+        </w:rPr>
+        <w:t>Quali sono le implicazioni della mia soluzione? Che impatto avrà?</w:t>
+      </w:r>
+      <w:r>
+        <w:rPr>
+          <w:lang w:val="it-IT"/>
+        </w:rPr>
+        <w:t xml:space="preserve"> Cambierà il mondo? È un successo importante? È </w:t>
+      </w:r>
+      <w:r>
+        <w:rPr>
+          <w:lang w:val="it-IT"/>
+        </w:rPr>
+        <w:t>solo un</w:t>
+      </w:r>
+      <w:r>
+        <w:rPr>
+          <w:lang w:val="it-IT"/>
+        </w:rPr>
+        <w:t>’</w:t>
+      </w:r>
+      <w:r>
+        <w:rPr>
+          <w:lang w:val="it-IT"/>
+        </w:rPr>
+        <w:t>aggiunta</w:t>
+      </w:r>
+      <w:r>
+        <w:rPr>
+          <w:lang w:val="it-IT"/>
+        </w:rPr>
+        <w:t xml:space="preserve"> marginale o</w:t>
+      </w:r>
+      <w:r>
+        <w:rPr>
+          <w:lang w:val="it-IT"/>
+        </w:rPr>
+        <w:t xml:space="preserve"> è semplicemente servita per scoprire che questo percorso è</w:t>
+      </w:r>
+      <w:r>
+        <w:rPr>
+          <w:lang w:val="it-IT"/>
+        </w:rPr>
+        <w:t xml:space="preserve"> stato</w:t>
+      </w:r>
+      <w:r>
+        <w:rPr>
+          <w:lang w:val="it-IT"/>
+        </w:rPr>
+        <w:t xml:space="preserve"> una perdita di tempo? I ris</w:t>
+      </w:r>
+      <w:r>
+        <w:rPr>
+          <w:lang w:val="it-IT"/>
+        </w:rPr>
+        <w:t xml:space="preserve">ultati ottenuti sono generali, </w:t>
+      </w:r>
+      <w:r>
+        <w:rPr>
+          <w:lang w:val="it-IT"/>
+        </w:rPr>
+        <w:t>facilmente generalizzabili o sono specifici di un caso particolare?</w:t>
+      </w:r>
+      <w:r>
+        <w:rPr>
+          <w:lang w:val="it-IT"/>
+        </w:rPr>
+        <w:t xml:space="preserve"> ecc</w:t>
+      </w:r>
+    </w:p>
+    <w:p>
+      <w:pPr>
+        <w:pStyle w:val="Heading2"/>
+      </w:pPr>
+      <w:bookmarkStart w:id="39" w:name="_Toc461179229"/>
+      <w:bookmarkStart w:id="40" w:name="_Toc524703731"/>
+      <w:r>
+        <w:t>Sviluppi futuri</w:t>
+      </w:r>
       <w:bookmarkEnd w:id="39"/>
-    </w:p>
-    <w:p>
-      <w:pPr>
-        <w:rPr>
-          <w:lang w:val="it-IT"/>
-        </w:rPr>
-      </w:pPr>
-      <w:r>
-        <w:rPr>
-          <w:lang w:val="it-IT"/>
-        </w:rPr>
-        <w:t>Quali sono le implicazioni della mia soluzione? Che impatto avrà?</w:t>
-      </w:r>
-      <w:r>
-        <w:rPr>
-          <w:lang w:val="it-IT"/>
-        </w:rPr>
-        <w:t xml:space="preserve"> Cambierà il mondo? È un successo importante? È </w:t>
-      </w:r>
-      <w:r>
-        <w:rPr>
-          <w:lang w:val="it-IT"/>
-        </w:rPr>
-        <w:t>solo un</w:t>
-      </w:r>
-      <w:r>
-        <w:rPr>
-          <w:lang w:val="it-IT"/>
-        </w:rPr>
-        <w:t>’</w:t>
-      </w:r>
-      <w:r>
-        <w:rPr>
-          <w:lang w:val="it-IT"/>
-        </w:rPr>
-        <w:t>aggiunta</w:t>
-      </w:r>
-      <w:r>
-        <w:rPr>
-          <w:lang w:val="it-IT"/>
-        </w:rPr>
-        <w:t xml:space="preserve"> marginale o</w:t>
-      </w:r>
-      <w:r>
-        <w:rPr>
-          <w:lang w:val="it-IT"/>
-        </w:rPr>
-        <w:t xml:space="preserve"> è semplicemente servita per scoprire che questo percorso è</w:t>
-      </w:r>
-      <w:r>
-        <w:rPr>
-          <w:lang w:val="it-IT"/>
-        </w:rPr>
-        <w:t xml:space="preserve"> stato</w:t>
-      </w:r>
-      <w:r>
-        <w:rPr>
-          <w:lang w:val="it-IT"/>
-        </w:rPr>
-        <w:t xml:space="preserve"> una perdita di tempo? I ris</w:t>
-      </w:r>
-      <w:r>
-        <w:rPr>
-          <w:lang w:val="it-IT"/>
-        </w:rPr>
-        <w:t xml:space="preserve">ultati ottenuti sono generali, </w:t>
-      </w:r>
-      <w:r>
-        <w:rPr>
-          <w:lang w:val="it-IT"/>
-        </w:rPr>
-        <w:t>facilmente generalizzabili o sono specifici di un caso particolare?</w:t>
-      </w:r>
-      <w:r>
-        <w:rPr>
-          <w:lang w:val="it-IT"/>
-        </w:rPr>
-        <w:t xml:space="preserve"> ecc</w:t>
+      <w:bookmarkEnd w:id="40"/>
+    </w:p>
+    <w:p>
+      <w:pPr>
+        <w:rPr>
+          <w:lang w:val="it-IT"/>
+        </w:rPr>
+      </w:pPr>
+      <w:r>
+        <w:rPr>
+          <w:lang w:val="it-IT"/>
+        </w:rPr>
+        <w:t>Migliorie o estensioni che possono essere sviluppate sul prodotto.</w:t>
       </w:r>
     </w:p>
     <w:p>
       <w:pPr>
         <w:pStyle w:val="Heading2"/>
       </w:pPr>
-      <w:bookmarkStart w:id="40" w:name="_Toc461179229"/>
-      <w:bookmarkStart w:id="41" w:name="_Toc524703731"/>
-      <w:r>
-        <w:t>Sviluppi futuri</w:t>
-      </w:r>
-      <w:bookmarkEnd w:id="40"/>
+      <w:bookmarkStart w:id="41" w:name="_Toc461179230"/>
+      <w:bookmarkStart w:id="42" w:name="_Toc524703732"/>
+      <w:r>
+        <w:t>Considerazioni personali</w:t>
+      </w:r>
       <w:bookmarkEnd w:id="41"/>
-    </w:p>
-    <w:p>
-      <w:pPr>
-        <w:rPr>
-          <w:lang w:val="it-IT"/>
-        </w:rPr>
-      </w:pPr>
-      <w:r>
-        <w:rPr>
-          <w:lang w:val="it-IT"/>
-        </w:rPr>
-        <w:t>Migliorie o estensioni che possono essere sviluppate sul prodotto.</w:t>
-      </w:r>
+      <w:bookmarkEnd w:id="42"/>
+    </w:p>
+    <w:p>
+      <w:pPr>
+        <w:rPr>
+          <w:lang w:val="it-IT"/>
+        </w:rPr>
+      </w:pPr>
+      <w:r>
+        <w:rPr>
+          <w:lang w:val="it-IT"/>
+        </w:rPr>
+        <w:t>Cosa ho imparato in questo progetto? ecc</w:t>
+      </w:r>
+    </w:p>
+    <w:p>
+      <w:pPr>
+        <w:pStyle w:val="Heading1"/>
+        <w:rPr>
+          <w:lang w:val="it-IT"/>
+        </w:rPr>
+      </w:pPr>
+      <w:bookmarkStart w:id="43" w:name="_Toc461179231"/>
+      <w:bookmarkStart w:id="44" w:name="_Toc524703733"/>
+      <w:r>
+        <w:rPr>
+          <w:lang w:val="it-IT"/>
+        </w:rPr>
+        <w:t>Bibliografia</w:t>
+      </w:r>
+      <w:bookmarkEnd w:id="43"/>
+      <w:bookmarkEnd w:id="44"/>
     </w:p>
     <w:p>
       <w:pPr>
         <w:pStyle w:val="Heading2"/>
       </w:pPr>
-      <w:bookmarkStart w:id="42" w:name="_Toc461179230"/>
-      <w:bookmarkStart w:id="43" w:name="_Toc524703732"/>
-      <w:r>
-        <w:t>Considerazioni personali</w:t>
-      </w:r>
-      <w:bookmarkEnd w:id="42"/>
-      <w:bookmarkEnd w:id="43"/>
-    </w:p>
-    <w:p>
-      <w:pPr>
-        <w:rPr>
-          <w:lang w:val="it-IT"/>
-        </w:rPr>
-      </w:pPr>
-      <w:r>
-        <w:rPr>
-          <w:lang w:val="it-IT"/>
-        </w:rPr>
-        <w:t>Cosa ho imparato in questo progetto? ecc</w:t>
-      </w:r>
-    </w:p>
-    <w:p>
-      <w:pPr>
-        <w:pStyle w:val="Heading1"/>
-        <w:rPr>
-          <w:lang w:val="it-IT"/>
-        </w:rPr>
-      </w:pPr>
-      <w:bookmarkStart w:id="44" w:name="_Toc461179231"/>
-      <w:bookmarkStart w:id="45" w:name="_Toc524703733"/>
-      <w:r>
-        <w:rPr>
-          <w:lang w:val="it-IT"/>
-        </w:rPr>
-        <w:t>Bibliografia</w:t>
-      </w:r>
-      <w:bookmarkEnd w:id="44"/>
+      <w:bookmarkStart w:id="45" w:name="_Toc461179232"/>
+      <w:bookmarkStart w:id="46" w:name="_Toc524703734"/>
+      <w:r>
+        <w:t>Bibliografia per articoli di riviste:</w:t>
+      </w:r>
       <w:bookmarkEnd w:id="45"/>
-    </w:p>
-    <w:p>
-      <w:pPr>
-        <w:pStyle w:val="Heading2"/>
-      </w:pPr>
-      <w:bookmarkStart w:id="46" w:name="_Toc461179232"/>
-      <w:bookmarkStart w:id="47" w:name="_Toc524703734"/>
-      <w:r>
-        <w:t>Bibliografia per articoli di riviste:</w:t>
-      </w:r>
       <w:bookmarkEnd w:id="46"/>
-      <w:bookmarkEnd w:id="47"/>
     </w:p>
     <w:p>
       <w:pPr>
@@ -14141,13 +14719,13 @@
       <w:pPr>
         <w:pStyle w:val="Heading2"/>
       </w:pPr>
-      <w:bookmarkStart w:id="48" w:name="_Toc461179233"/>
-      <w:bookmarkStart w:id="49" w:name="_Toc524703735"/>
+      <w:bookmarkStart w:id="47" w:name="_Toc461179233"/>
+      <w:bookmarkStart w:id="48" w:name="_Toc524703735"/>
       <w:r>
         <w:t>Bibliografia per libri</w:t>
       </w:r>
+      <w:bookmarkEnd w:id="47"/>
       <w:bookmarkEnd w:id="48"/>
-      <w:bookmarkEnd w:id="49"/>
     </w:p>
     <w:p>
       <w:pPr>
@@ -14261,13 +14839,13 @@
       <w:pPr>
         <w:pStyle w:val="Heading2"/>
       </w:pPr>
-      <w:bookmarkStart w:id="50" w:name="_Toc461179234"/>
-      <w:bookmarkStart w:id="51" w:name="_Toc524703736"/>
+      <w:bookmarkStart w:id="49" w:name="_Toc461179234"/>
+      <w:bookmarkStart w:id="50" w:name="_Toc524703736"/>
       <w:r>
         <w:t>Sitografia</w:t>
       </w:r>
+      <w:bookmarkEnd w:id="49"/>
       <w:bookmarkEnd w:id="50"/>
-      <w:bookmarkEnd w:id="51"/>
     </w:p>
     <w:p>
       <w:pPr>
@@ -14404,16 +14982,16 @@
           <w:lang w:val="it-IT"/>
         </w:rPr>
       </w:pPr>
-      <w:bookmarkStart w:id="52" w:name="_Toc461179235"/>
-      <w:bookmarkStart w:id="53" w:name="_Toc524703737"/>
+      <w:bookmarkStart w:id="51" w:name="_Toc461179235"/>
+      <w:bookmarkStart w:id="52" w:name="_Toc524703737"/>
       <w:r>
         <w:rPr>
           <w:lang w:val="it-IT"/>
         </w:rPr>
         <w:t>Allegati</w:t>
       </w:r>
+      <w:bookmarkEnd w:id="51"/>
       <w:bookmarkEnd w:id="52"/>
-      <w:bookmarkEnd w:id="53"/>
     </w:p>
     <w:p>
       <w:pPr>
@@ -14573,17 +15151,18 @@
         <w:t>…</w:t>
       </w:r>
     </w:p>
-    <w:p/>
     <w:p>
       <w:pPr>
         <w:jc w:val="both"/>
       </w:pPr>
+      <w:bookmarkStart w:id="53" w:name="_GoBack"/>
+      <w:bookmarkEnd w:id="53"/>
     </w:p>
     <w:sectPr>
-      <w:headerReference w:type="default" r:id="rId10"/>
-      <w:footerReference w:type="default" r:id="rId11"/>
-      <w:headerReference w:type="first" r:id="rId12"/>
-      <w:footerReference w:type="first" r:id="rId13"/>
+      <w:headerReference w:type="default" r:id="rId12"/>
+      <w:footerReference w:type="default" r:id="rId13"/>
+      <w:headerReference w:type="first" r:id="rId14"/>
+      <w:footerReference w:type="first" r:id="rId15"/>
       <w:pgSz w:w="11906" w:h="16838"/>
       <w:pgMar w:top="1985" w:right="1134" w:bottom="1418" w:left="1134" w:header="567" w:footer="567" w:gutter="0"/>
       <w:pgNumType w:start="1"/>
@@ -14620,10 +15199,7 @@
       <w:pStyle w:val="Footer"/>
     </w:pPr>
     <w:r>
-      <w:t xml:space="preserve">Mattia </w:t>
-    </w:r>
-    <w:r>
-      <w:t>Lazzaroni</w:t>
+      <w:t>Mattia Lazzaroni</w:t>
     </w:r>
     <w:r>
       <w:tab/>
@@ -15125,7 +15701,7 @@
               <w:noProof/>
               <w:snapToGrid w:val="0"/>
             </w:rPr>
-            <w:t>11</w:t>
+            <w:t>14</w:t>
           </w:r>
           <w:r>
             <w:rPr>
@@ -15168,7 +15744,7 @@
               <w:noProof/>
               <w:snapToGrid w:val="0"/>
             </w:rPr>
-            <w:t>15</w:t>
+            <w:t>14</w:t>
           </w:r>
           <w:r>
             <w:rPr>
@@ -15431,16 +16007,7 @@
               <w:sz w:val="24"/>
               <w:szCs w:val="24"/>
             </w:rPr>
-            <w:t xml:space="preserve">Scuola </w:t>
-          </w:r>
-          <w:r>
-            <w:rPr>
-              <w:rFonts w:cs="Arial"/>
-              <w:b/>
-              <w:sz w:val="24"/>
-              <w:szCs w:val="24"/>
-            </w:rPr>
-            <w:t>Arti e Mestieri Trevano</w:t>
+            <w:t>Scuola Arti e Mestieri Trevano</w:t>
           </w:r>
         </w:p>
       </w:tc>
@@ -16542,6 +17109,119 @@
     </w:lvl>
   </w:abstractNum>
   <w:abstractNum w:abstractNumId="8" w15:restartNumberingAfterBreak="0">
+    <w:nsid w:val="19021101"/>
+    <w:multiLevelType w:val="hybridMultilevel"/>
+    <w:tmpl w:val="26A4C784"/>
+    <w:lvl w:ilvl="0" w:tplc="08100001">
+      <w:start w:val="1"/>
+      <w:numFmt w:val="bullet"/>
+      <w:lvlText w:val=""/>
+      <w:lvlJc w:val="left"/>
+      <w:pPr>
+        <w:ind w:left="792" w:hanging="360"/>
+      </w:pPr>
+      <w:rPr>
+        <w:rFonts w:ascii="Symbol" w:hAnsi="Symbol" w:hint="default"/>
+      </w:rPr>
+    </w:lvl>
+    <w:lvl w:ilvl="1" w:tplc="08100003" w:tentative="1">
+      <w:start w:val="1"/>
+      <w:numFmt w:val="bullet"/>
+      <w:lvlText w:val="o"/>
+      <w:lvlJc w:val="left"/>
+      <w:pPr>
+        <w:ind w:left="1512" w:hanging="360"/>
+      </w:pPr>
+      <w:rPr>
+        <w:rFonts w:ascii="Courier New" w:hAnsi="Courier New" w:cs="Courier New" w:hint="default"/>
+      </w:rPr>
+    </w:lvl>
+    <w:lvl w:ilvl="2" w:tplc="08100005" w:tentative="1">
+      <w:start w:val="1"/>
+      <w:numFmt w:val="bullet"/>
+      <w:lvlText w:val=""/>
+      <w:lvlJc w:val="left"/>
+      <w:pPr>
+        <w:ind w:left="2232" w:hanging="360"/>
+      </w:pPr>
+      <w:rPr>
+        <w:rFonts w:ascii="Wingdings" w:hAnsi="Wingdings" w:hint="default"/>
+      </w:rPr>
+    </w:lvl>
+    <w:lvl w:ilvl="3" w:tplc="08100001" w:tentative="1">
+      <w:start w:val="1"/>
+      <w:numFmt w:val="bullet"/>
+      <w:lvlText w:val=""/>
+      <w:lvlJc w:val="left"/>
+      <w:pPr>
+        <w:ind w:left="2952" w:hanging="360"/>
+      </w:pPr>
+      <w:rPr>
+        <w:rFonts w:ascii="Symbol" w:hAnsi="Symbol" w:hint="default"/>
+      </w:rPr>
+    </w:lvl>
+    <w:lvl w:ilvl="4" w:tplc="08100003" w:tentative="1">
+      <w:start w:val="1"/>
+      <w:numFmt w:val="bullet"/>
+      <w:lvlText w:val="o"/>
+      <w:lvlJc w:val="left"/>
+      <w:pPr>
+        <w:ind w:left="3672" w:hanging="360"/>
+      </w:pPr>
+      <w:rPr>
+        <w:rFonts w:ascii="Courier New" w:hAnsi="Courier New" w:cs="Courier New" w:hint="default"/>
+      </w:rPr>
+    </w:lvl>
+    <w:lvl w:ilvl="5" w:tplc="08100005" w:tentative="1">
+      <w:start w:val="1"/>
+      <w:numFmt w:val="bullet"/>
+      <w:lvlText w:val=""/>
+      <w:lvlJc w:val="left"/>
+      <w:pPr>
+        <w:ind w:left="4392" w:hanging="360"/>
+      </w:pPr>
+      <w:rPr>
+        <w:rFonts w:ascii="Wingdings" w:hAnsi="Wingdings" w:hint="default"/>
+      </w:rPr>
+    </w:lvl>
+    <w:lvl w:ilvl="6" w:tplc="08100001" w:tentative="1">
+      <w:start w:val="1"/>
+      <w:numFmt w:val="bullet"/>
+      <w:lvlText w:val=""/>
+      <w:lvlJc w:val="left"/>
+      <w:pPr>
+        <w:ind w:left="5112" w:hanging="360"/>
+      </w:pPr>
+      <w:rPr>
+        <w:rFonts w:ascii="Symbol" w:hAnsi="Symbol" w:hint="default"/>
+      </w:rPr>
+    </w:lvl>
+    <w:lvl w:ilvl="7" w:tplc="08100003" w:tentative="1">
+      <w:start w:val="1"/>
+      <w:numFmt w:val="bullet"/>
+      <w:lvlText w:val="o"/>
+      <w:lvlJc w:val="left"/>
+      <w:pPr>
+        <w:ind w:left="5832" w:hanging="360"/>
+      </w:pPr>
+      <w:rPr>
+        <w:rFonts w:ascii="Courier New" w:hAnsi="Courier New" w:cs="Courier New" w:hint="default"/>
+      </w:rPr>
+    </w:lvl>
+    <w:lvl w:ilvl="8" w:tplc="08100005" w:tentative="1">
+      <w:start w:val="1"/>
+      <w:numFmt w:val="bullet"/>
+      <w:lvlText w:val=""/>
+      <w:lvlJc w:val="left"/>
+      <w:pPr>
+        <w:ind w:left="6552" w:hanging="360"/>
+      </w:pPr>
+      <w:rPr>
+        <w:rFonts w:ascii="Wingdings" w:hAnsi="Wingdings" w:hint="default"/>
+      </w:rPr>
+    </w:lvl>
+  </w:abstractNum>
+  <w:abstractNum w:abstractNumId="9" w15:restartNumberingAfterBreak="0">
     <w:nsid w:val="19EB70D6"/>
     <w:multiLevelType w:val="hybridMultilevel"/>
     <w:tmpl w:val="024C59BA"/>
@@ -16654,7 +17334,7 @@
       </w:rPr>
     </w:lvl>
   </w:abstractNum>
-  <w:abstractNum w:abstractNumId="9" w15:restartNumberingAfterBreak="0">
+  <w:abstractNum w:abstractNumId="10" w15:restartNumberingAfterBreak="0">
     <w:nsid w:val="22DC02CA"/>
     <w:multiLevelType w:val="hybridMultilevel"/>
     <w:tmpl w:val="3E6C221C"/>
@@ -16794,7 +17474,7 @@
       </w:rPr>
     </w:lvl>
   </w:abstractNum>
-  <w:abstractNum w:abstractNumId="10" w15:restartNumberingAfterBreak="0">
+  <w:abstractNum w:abstractNumId="11" w15:restartNumberingAfterBreak="0">
     <w:nsid w:val="24A46D31"/>
     <w:multiLevelType w:val="hybridMultilevel"/>
     <w:tmpl w:val="A56221F0"/>
@@ -16907,7 +17587,7 @@
       </w:pPr>
     </w:lvl>
   </w:abstractNum>
-  <w:abstractNum w:abstractNumId="11" w15:restartNumberingAfterBreak="0">
+  <w:abstractNum w:abstractNumId="12" w15:restartNumberingAfterBreak="0">
     <w:nsid w:val="3C8D2A87"/>
     <w:multiLevelType w:val="hybridMultilevel"/>
     <w:tmpl w:val="7360B43E"/>
@@ -17020,7 +17700,120 @@
       </w:rPr>
     </w:lvl>
   </w:abstractNum>
-  <w:abstractNum w:abstractNumId="12" w15:restartNumberingAfterBreak="0">
+  <w:abstractNum w:abstractNumId="13" w15:restartNumberingAfterBreak="0">
+    <w:nsid w:val="3FA9779F"/>
+    <w:multiLevelType w:val="hybridMultilevel"/>
+    <w:tmpl w:val="D8CC93D0"/>
+    <w:lvl w:ilvl="0" w:tplc="08100001">
+      <w:start w:val="1"/>
+      <w:numFmt w:val="bullet"/>
+      <w:lvlText w:val=""/>
+      <w:lvlJc w:val="left"/>
+      <w:pPr>
+        <w:ind w:left="720" w:hanging="360"/>
+      </w:pPr>
+      <w:rPr>
+        <w:rFonts w:ascii="Symbol" w:hAnsi="Symbol" w:hint="default"/>
+      </w:rPr>
+    </w:lvl>
+    <w:lvl w:ilvl="1" w:tplc="08100003" w:tentative="1">
+      <w:start w:val="1"/>
+      <w:numFmt w:val="bullet"/>
+      <w:lvlText w:val="o"/>
+      <w:lvlJc w:val="left"/>
+      <w:pPr>
+        <w:ind w:left="1440" w:hanging="360"/>
+      </w:pPr>
+      <w:rPr>
+        <w:rFonts w:ascii="Courier New" w:hAnsi="Courier New" w:cs="Courier New" w:hint="default"/>
+      </w:rPr>
+    </w:lvl>
+    <w:lvl w:ilvl="2" w:tplc="08100005" w:tentative="1">
+      <w:start w:val="1"/>
+      <w:numFmt w:val="bullet"/>
+      <w:lvlText w:val=""/>
+      <w:lvlJc w:val="left"/>
+      <w:pPr>
+        <w:ind w:left="2160" w:hanging="360"/>
+      </w:pPr>
+      <w:rPr>
+        <w:rFonts w:ascii="Wingdings" w:hAnsi="Wingdings" w:hint="default"/>
+      </w:rPr>
+    </w:lvl>
+    <w:lvl w:ilvl="3" w:tplc="08100001" w:tentative="1">
+      <w:start w:val="1"/>
+      <w:numFmt w:val="bullet"/>
+      <w:lvlText w:val=""/>
+      <w:lvlJc w:val="left"/>
+      <w:pPr>
+        <w:ind w:left="2880" w:hanging="360"/>
+      </w:pPr>
+      <w:rPr>
+        <w:rFonts w:ascii="Symbol" w:hAnsi="Symbol" w:hint="default"/>
+      </w:rPr>
+    </w:lvl>
+    <w:lvl w:ilvl="4" w:tplc="08100003" w:tentative="1">
+      <w:start w:val="1"/>
+      <w:numFmt w:val="bullet"/>
+      <w:lvlText w:val="o"/>
+      <w:lvlJc w:val="left"/>
+      <w:pPr>
+        <w:ind w:left="3600" w:hanging="360"/>
+      </w:pPr>
+      <w:rPr>
+        <w:rFonts w:ascii="Courier New" w:hAnsi="Courier New" w:cs="Courier New" w:hint="default"/>
+      </w:rPr>
+    </w:lvl>
+    <w:lvl w:ilvl="5" w:tplc="08100005" w:tentative="1">
+      <w:start w:val="1"/>
+      <w:numFmt w:val="bullet"/>
+      <w:lvlText w:val=""/>
+      <w:lvlJc w:val="left"/>
+      <w:pPr>
+        <w:ind w:left="4320" w:hanging="360"/>
+      </w:pPr>
+      <w:rPr>
+        <w:rFonts w:ascii="Wingdings" w:hAnsi="Wingdings" w:hint="default"/>
+      </w:rPr>
+    </w:lvl>
+    <w:lvl w:ilvl="6" w:tplc="08100001" w:tentative="1">
+      <w:start w:val="1"/>
+      <w:numFmt w:val="bullet"/>
+      <w:lvlText w:val=""/>
+      <w:lvlJc w:val="left"/>
+      <w:pPr>
+        <w:ind w:left="5040" w:hanging="360"/>
+      </w:pPr>
+      <w:rPr>
+        <w:rFonts w:ascii="Symbol" w:hAnsi="Symbol" w:hint="default"/>
+      </w:rPr>
+    </w:lvl>
+    <w:lvl w:ilvl="7" w:tplc="08100003" w:tentative="1">
+      <w:start w:val="1"/>
+      <w:numFmt w:val="bullet"/>
+      <w:lvlText w:val="o"/>
+      <w:lvlJc w:val="left"/>
+      <w:pPr>
+        <w:ind w:left="5760" w:hanging="360"/>
+      </w:pPr>
+      <w:rPr>
+        <w:rFonts w:ascii="Courier New" w:hAnsi="Courier New" w:cs="Courier New" w:hint="default"/>
+      </w:rPr>
+    </w:lvl>
+    <w:lvl w:ilvl="8" w:tplc="08100005" w:tentative="1">
+      <w:start w:val="1"/>
+      <w:numFmt w:val="bullet"/>
+      <w:lvlText w:val=""/>
+      <w:lvlJc w:val="left"/>
+      <w:pPr>
+        <w:ind w:left="6480" w:hanging="360"/>
+      </w:pPr>
+      <w:rPr>
+        <w:rFonts w:ascii="Wingdings" w:hAnsi="Wingdings" w:hint="default"/>
+      </w:rPr>
+    </w:lvl>
+  </w:abstractNum>
+  <w:abstractNum w:abstractNumId="14" w15:restartNumberingAfterBreak="0">
     <w:nsid w:val="44D31853"/>
     <w:multiLevelType w:val="hybridMultilevel"/>
     <w:tmpl w:val="B70CC516"/>
@@ -17133,7 +17926,120 @@
       </w:rPr>
     </w:lvl>
   </w:abstractNum>
-  <w:abstractNum w:abstractNumId="13" w15:restartNumberingAfterBreak="0">
+  <w:abstractNum w:abstractNumId="15" w15:restartNumberingAfterBreak="0">
+    <w:nsid w:val="52530454"/>
+    <w:multiLevelType w:val="hybridMultilevel"/>
+    <w:tmpl w:val="D6843FC2"/>
+    <w:lvl w:ilvl="0" w:tplc="08100001">
+      <w:start w:val="1"/>
+      <w:numFmt w:val="bullet"/>
+      <w:lvlText w:val=""/>
+      <w:lvlJc w:val="left"/>
+      <w:pPr>
+        <w:ind w:left="720" w:hanging="360"/>
+      </w:pPr>
+      <w:rPr>
+        <w:rFonts w:ascii="Symbol" w:hAnsi="Symbol" w:hint="default"/>
+      </w:rPr>
+    </w:lvl>
+    <w:lvl w:ilvl="1" w:tplc="08100003" w:tentative="1">
+      <w:start w:val="1"/>
+      <w:numFmt w:val="bullet"/>
+      <w:lvlText w:val="o"/>
+      <w:lvlJc w:val="left"/>
+      <w:pPr>
+        <w:ind w:left="1440" w:hanging="360"/>
+      </w:pPr>
+      <w:rPr>
+        <w:rFonts w:ascii="Courier New" w:hAnsi="Courier New" w:cs="Courier New" w:hint="default"/>
+      </w:rPr>
+    </w:lvl>
+    <w:lvl w:ilvl="2" w:tplc="08100005" w:tentative="1">
+      <w:start w:val="1"/>
+      <w:numFmt w:val="bullet"/>
+      <w:lvlText w:val=""/>
+      <w:lvlJc w:val="left"/>
+      <w:pPr>
+        <w:ind w:left="2160" w:hanging="360"/>
+      </w:pPr>
+      <w:rPr>
+        <w:rFonts w:ascii="Wingdings" w:hAnsi="Wingdings" w:hint="default"/>
+      </w:rPr>
+    </w:lvl>
+    <w:lvl w:ilvl="3" w:tplc="08100001" w:tentative="1">
+      <w:start w:val="1"/>
+      <w:numFmt w:val="bullet"/>
+      <w:lvlText w:val=""/>
+      <w:lvlJc w:val="left"/>
+      <w:pPr>
+        <w:ind w:left="2880" w:hanging="360"/>
+      </w:pPr>
+      <w:rPr>
+        <w:rFonts w:ascii="Symbol" w:hAnsi="Symbol" w:hint="default"/>
+      </w:rPr>
+    </w:lvl>
+    <w:lvl w:ilvl="4" w:tplc="08100003" w:tentative="1">
+      <w:start w:val="1"/>
+      <w:numFmt w:val="bullet"/>
+      <w:lvlText w:val="o"/>
+      <w:lvlJc w:val="left"/>
+      <w:pPr>
+        <w:ind w:left="3600" w:hanging="360"/>
+      </w:pPr>
+      <w:rPr>
+        <w:rFonts w:ascii="Courier New" w:hAnsi="Courier New" w:cs="Courier New" w:hint="default"/>
+      </w:rPr>
+    </w:lvl>
+    <w:lvl w:ilvl="5" w:tplc="08100005" w:tentative="1">
+      <w:start w:val="1"/>
+      <w:numFmt w:val="bullet"/>
+      <w:lvlText w:val=""/>
+      <w:lvlJc w:val="left"/>
+      <w:pPr>
+        <w:ind w:left="4320" w:hanging="360"/>
+      </w:pPr>
+      <w:rPr>
+        <w:rFonts w:ascii="Wingdings" w:hAnsi="Wingdings" w:hint="default"/>
+      </w:rPr>
+    </w:lvl>
+    <w:lvl w:ilvl="6" w:tplc="08100001" w:tentative="1">
+      <w:start w:val="1"/>
+      <w:numFmt w:val="bullet"/>
+      <w:lvlText w:val=""/>
+      <w:lvlJc w:val="left"/>
+      <w:pPr>
+        <w:ind w:left="5040" w:hanging="360"/>
+      </w:pPr>
+      <w:rPr>
+        <w:rFonts w:ascii="Symbol" w:hAnsi="Symbol" w:hint="default"/>
+      </w:rPr>
+    </w:lvl>
+    <w:lvl w:ilvl="7" w:tplc="08100003" w:tentative="1">
+      <w:start w:val="1"/>
+      <w:numFmt w:val="bullet"/>
+      <w:lvlText w:val="o"/>
+      <w:lvlJc w:val="left"/>
+      <w:pPr>
+        <w:ind w:left="5760" w:hanging="360"/>
+      </w:pPr>
+      <w:rPr>
+        <w:rFonts w:ascii="Courier New" w:hAnsi="Courier New" w:cs="Courier New" w:hint="default"/>
+      </w:rPr>
+    </w:lvl>
+    <w:lvl w:ilvl="8" w:tplc="08100005" w:tentative="1">
+      <w:start w:val="1"/>
+      <w:numFmt w:val="bullet"/>
+      <w:lvlText w:val=""/>
+      <w:lvlJc w:val="left"/>
+      <w:pPr>
+        <w:ind w:left="6480" w:hanging="360"/>
+      </w:pPr>
+      <w:rPr>
+        <w:rFonts w:ascii="Wingdings" w:hAnsi="Wingdings" w:hint="default"/>
+      </w:rPr>
+    </w:lvl>
+  </w:abstractNum>
+  <w:abstractNum w:abstractNumId="16" w15:restartNumberingAfterBreak="0">
     <w:nsid w:val="57C86EE7"/>
     <w:multiLevelType w:val="multilevel"/>
     <w:tmpl w:val="4DE6CDEC"/>
@@ -17282,7 +18188,120 @@
       </w:rPr>
     </w:lvl>
   </w:abstractNum>
-  <w:abstractNum w:abstractNumId="14" w15:restartNumberingAfterBreak="0">
+  <w:abstractNum w:abstractNumId="17" w15:restartNumberingAfterBreak="0">
+    <w:nsid w:val="5A6B0A9D"/>
+    <w:multiLevelType w:val="hybridMultilevel"/>
+    <w:tmpl w:val="BFC8D7A4"/>
+    <w:lvl w:ilvl="0" w:tplc="08100001">
+      <w:start w:val="1"/>
+      <w:numFmt w:val="bullet"/>
+      <w:lvlText w:val=""/>
+      <w:lvlJc w:val="left"/>
+      <w:pPr>
+        <w:ind w:left="720" w:hanging="360"/>
+      </w:pPr>
+      <w:rPr>
+        <w:rFonts w:ascii="Symbol" w:hAnsi="Symbol" w:hint="default"/>
+      </w:rPr>
+    </w:lvl>
+    <w:lvl w:ilvl="1" w:tplc="08100003" w:tentative="1">
+      <w:start w:val="1"/>
+      <w:numFmt w:val="bullet"/>
+      <w:lvlText w:val="o"/>
+      <w:lvlJc w:val="left"/>
+      <w:pPr>
+        <w:ind w:left="1440" w:hanging="360"/>
+      </w:pPr>
+      <w:rPr>
+        <w:rFonts w:ascii="Courier New" w:hAnsi="Courier New" w:cs="Courier New" w:hint="default"/>
+      </w:rPr>
+    </w:lvl>
+    <w:lvl w:ilvl="2" w:tplc="08100005" w:tentative="1">
+      <w:start w:val="1"/>
+      <w:numFmt w:val="bullet"/>
+      <w:lvlText w:val=""/>
+      <w:lvlJc w:val="left"/>
+      <w:pPr>
+        <w:ind w:left="2160" w:hanging="360"/>
+      </w:pPr>
+      <w:rPr>
+        <w:rFonts w:ascii="Wingdings" w:hAnsi="Wingdings" w:hint="default"/>
+      </w:rPr>
+    </w:lvl>
+    <w:lvl w:ilvl="3" w:tplc="08100001" w:tentative="1">
+      <w:start w:val="1"/>
+      <w:numFmt w:val="bullet"/>
+      <w:lvlText w:val=""/>
+      <w:lvlJc w:val="left"/>
+      <w:pPr>
+        <w:ind w:left="2880" w:hanging="360"/>
+      </w:pPr>
+      <w:rPr>
+        <w:rFonts w:ascii="Symbol" w:hAnsi="Symbol" w:hint="default"/>
+      </w:rPr>
+    </w:lvl>
+    <w:lvl w:ilvl="4" w:tplc="08100003" w:tentative="1">
+      <w:start w:val="1"/>
+      <w:numFmt w:val="bullet"/>
+      <w:lvlText w:val="o"/>
+      <w:lvlJc w:val="left"/>
+      <w:pPr>
+        <w:ind w:left="3600" w:hanging="360"/>
+      </w:pPr>
+      <w:rPr>
+        <w:rFonts w:ascii="Courier New" w:hAnsi="Courier New" w:cs="Courier New" w:hint="default"/>
+      </w:rPr>
+    </w:lvl>
+    <w:lvl w:ilvl="5" w:tplc="08100005" w:tentative="1">
+      <w:start w:val="1"/>
+      <w:numFmt w:val="bullet"/>
+      <w:lvlText w:val=""/>
+      <w:lvlJc w:val="left"/>
+      <w:pPr>
+        <w:ind w:left="4320" w:hanging="360"/>
+      </w:pPr>
+      <w:rPr>
+        <w:rFonts w:ascii="Wingdings" w:hAnsi="Wingdings" w:hint="default"/>
+      </w:rPr>
+    </w:lvl>
+    <w:lvl w:ilvl="6" w:tplc="08100001" w:tentative="1">
+      <w:start w:val="1"/>
+      <w:numFmt w:val="bullet"/>
+      <w:lvlText w:val=""/>
+      <w:lvlJc w:val="left"/>
+      <w:pPr>
+        <w:ind w:left="5040" w:hanging="360"/>
+      </w:pPr>
+      <w:rPr>
+        <w:rFonts w:ascii="Symbol" w:hAnsi="Symbol" w:hint="default"/>
+      </w:rPr>
+    </w:lvl>
+    <w:lvl w:ilvl="7" w:tplc="08100003" w:tentative="1">
+      <w:start w:val="1"/>
+      <w:numFmt w:val="bullet"/>
+      <w:lvlText w:val="o"/>
+      <w:lvlJc w:val="left"/>
+      <w:pPr>
+        <w:ind w:left="5760" w:hanging="360"/>
+      </w:pPr>
+      <w:rPr>
+        <w:rFonts w:ascii="Courier New" w:hAnsi="Courier New" w:cs="Courier New" w:hint="default"/>
+      </w:rPr>
+    </w:lvl>
+    <w:lvl w:ilvl="8" w:tplc="08100005" w:tentative="1">
+      <w:start w:val="1"/>
+      <w:numFmt w:val="bullet"/>
+      <w:lvlText w:val=""/>
+      <w:lvlJc w:val="left"/>
+      <w:pPr>
+        <w:ind w:left="6480" w:hanging="360"/>
+      </w:pPr>
+      <w:rPr>
+        <w:rFonts w:ascii="Wingdings" w:hAnsi="Wingdings" w:hint="default"/>
+      </w:rPr>
+    </w:lvl>
+  </w:abstractNum>
+  <w:abstractNum w:abstractNumId="18" w15:restartNumberingAfterBreak="0">
     <w:nsid w:val="652809B9"/>
     <w:multiLevelType w:val="hybridMultilevel"/>
     <w:tmpl w:val="C10EC632"/>
@@ -17395,7 +18414,7 @@
       </w:rPr>
     </w:lvl>
   </w:abstractNum>
-  <w:abstractNum w:abstractNumId="15" w15:restartNumberingAfterBreak="0">
+  <w:abstractNum w:abstractNumId="19" w15:restartNumberingAfterBreak="0">
     <w:nsid w:val="66871ECE"/>
     <w:multiLevelType w:val="hybridMultilevel"/>
     <w:tmpl w:val="7F74FC56"/>
@@ -17511,7 +18530,7 @@
       </w:pPr>
     </w:lvl>
   </w:abstractNum>
-  <w:abstractNum w:abstractNumId="16" w15:restartNumberingAfterBreak="0">
+  <w:abstractNum w:abstractNumId="20" w15:restartNumberingAfterBreak="0">
     <w:nsid w:val="6ABE5228"/>
     <w:multiLevelType w:val="hybridMultilevel"/>
     <w:tmpl w:val="089EE6D8"/>
@@ -17627,7 +18646,7 @@
       </w:pPr>
     </w:lvl>
   </w:abstractNum>
-  <w:abstractNum w:abstractNumId="17" w15:restartNumberingAfterBreak="0">
+  <w:abstractNum w:abstractNumId="21" w15:restartNumberingAfterBreak="0">
     <w:nsid w:val="6C1D7334"/>
     <w:multiLevelType w:val="hybridMultilevel"/>
     <w:tmpl w:val="7F20929C"/>
@@ -17743,7 +18762,7 @@
       </w:pPr>
     </w:lvl>
   </w:abstractNum>
-  <w:abstractNum w:abstractNumId="18" w15:restartNumberingAfterBreak="0">
+  <w:abstractNum w:abstractNumId="22" w15:restartNumberingAfterBreak="0">
     <w:nsid w:val="72904C79"/>
     <w:multiLevelType w:val="hybridMultilevel"/>
     <w:tmpl w:val="EB328896"/>
@@ -17883,7 +18902,7 @@
       </w:rPr>
     </w:lvl>
   </w:abstractNum>
-  <w:abstractNum w:abstractNumId="19" w15:restartNumberingAfterBreak="0">
+  <w:abstractNum w:abstractNumId="23" w15:restartNumberingAfterBreak="0">
     <w:nsid w:val="7ACC392C"/>
     <w:multiLevelType w:val="hybridMultilevel"/>
     <w:tmpl w:val="F282F7F0"/>
@@ -18023,7 +19042,7 @@
       </w:rPr>
     </w:lvl>
   </w:abstractNum>
-  <w:abstractNum w:abstractNumId="20" w15:restartNumberingAfterBreak="0">
+  <w:abstractNum w:abstractNumId="24" w15:restartNumberingAfterBreak="0">
     <w:nsid w:val="7CAD55D9"/>
     <w:multiLevelType w:val="hybridMultilevel"/>
     <w:tmpl w:val="63B20E06"/>
@@ -18136,7 +19155,7 @@
       </w:rPr>
     </w:lvl>
   </w:abstractNum>
-  <w:abstractNum w:abstractNumId="21" w15:restartNumberingAfterBreak="0">
+  <w:abstractNum w:abstractNumId="25" w15:restartNumberingAfterBreak="0">
     <w:nsid w:val="7CD54937"/>
     <w:multiLevelType w:val="hybridMultilevel"/>
     <w:tmpl w:val="1AB0305A"/>
@@ -18277,13 +19296,13 @@
     </w:lvl>
   </w:abstractNum>
   <w:num w:numId="1">
-    <w:abstractNumId w:val="13"/>
+    <w:abstractNumId w:val="16"/>
   </w:num>
   <w:num w:numId="2">
     <w:abstractNumId w:val="4"/>
   </w:num>
   <w:num w:numId="3">
-    <w:abstractNumId w:val="9"/>
+    <w:abstractNumId w:val="10"/>
   </w:num>
   <w:num w:numId="4">
     <w:abstractNumId w:val="1"/>
@@ -18292,22 +19311,22 @@
     <w:abstractNumId w:val="5"/>
   </w:num>
   <w:num w:numId="6">
-    <w:abstractNumId w:val="15"/>
+    <w:abstractNumId w:val="19"/>
   </w:num>
   <w:num w:numId="7">
-    <w:abstractNumId w:val="10"/>
+    <w:abstractNumId w:val="11"/>
   </w:num>
   <w:num w:numId="8">
-    <w:abstractNumId w:val="16"/>
+    <w:abstractNumId w:val="20"/>
   </w:num>
   <w:num w:numId="9">
     <w:abstractNumId w:val="0"/>
   </w:num>
   <w:num w:numId="10">
-    <w:abstractNumId w:val="18"/>
+    <w:abstractNumId w:val="22"/>
   </w:num>
   <w:num w:numId="11">
-    <w:abstractNumId w:val="19"/>
+    <w:abstractNumId w:val="23"/>
   </w:num>
   <w:num w:numId="12">
     <w:abstractNumId w:val="6"/>
@@ -18316,43 +19335,43 @@
     <w:abstractNumId w:val="3"/>
   </w:num>
   <w:num w:numId="14">
-    <w:abstractNumId w:val="21"/>
+    <w:abstractNumId w:val="25"/>
   </w:num>
   <w:num w:numId="15">
     <w:abstractNumId w:val="7"/>
   </w:num>
   <w:num w:numId="16">
-    <w:abstractNumId w:val="13"/>
+    <w:abstractNumId w:val="16"/>
   </w:num>
   <w:num w:numId="17">
-    <w:abstractNumId w:val="17"/>
+    <w:abstractNumId w:val="21"/>
   </w:num>
   <w:num w:numId="18">
-    <w:abstractNumId w:val="13"/>
+    <w:abstractNumId w:val="16"/>
   </w:num>
   <w:num w:numId="19">
-    <w:abstractNumId w:val="13"/>
+    <w:abstractNumId w:val="16"/>
   </w:num>
   <w:num w:numId="20">
-    <w:abstractNumId w:val="13"/>
+    <w:abstractNumId w:val="16"/>
   </w:num>
   <w:num w:numId="21">
-    <w:abstractNumId w:val="13"/>
+    <w:abstractNumId w:val="16"/>
   </w:num>
   <w:num w:numId="22">
-    <w:abstractNumId w:val="13"/>
+    <w:abstractNumId w:val="16"/>
   </w:num>
   <w:num w:numId="23">
-    <w:abstractNumId w:val="14"/>
+    <w:abstractNumId w:val="18"/>
   </w:num>
   <w:num w:numId="24">
-    <w:abstractNumId w:val="13"/>
+    <w:abstractNumId w:val="16"/>
   </w:num>
   <w:num w:numId="25">
-    <w:abstractNumId w:val="20"/>
+    <w:abstractNumId w:val="24"/>
   </w:num>
   <w:num w:numId="26">
-    <w:abstractNumId w:val="13"/>
+    <w:abstractNumId w:val="16"/>
     <w:lvlOverride w:ilvl="0">
       <w:startOverride w:val="1"/>
     </w:lvlOverride>
@@ -18362,7 +19381,7 @@
     <w:lvlOverride w:ilvl="2"/>
   </w:num>
   <w:num w:numId="27">
-    <w:abstractNumId w:val="13"/>
+    <w:abstractNumId w:val="16"/>
     <w:lvlOverride w:ilvl="0">
       <w:startOverride w:val="1"/>
     </w:lvlOverride>
@@ -18375,13 +19394,118 @@
     <w:abstractNumId w:val="2"/>
   </w:num>
   <w:num w:numId="29">
+    <w:abstractNumId w:val="14"/>
+  </w:num>
+  <w:num w:numId="30">
     <w:abstractNumId w:val="12"/>
   </w:num>
-  <w:num w:numId="30">
-    <w:abstractNumId w:val="11"/>
+  <w:num w:numId="31">
+    <w:abstractNumId w:val="9"/>
   </w:num>
-  <w:num w:numId="31">
+  <w:num w:numId="32">
+    <w:abstractNumId w:val="16"/>
+  </w:num>
+  <w:num w:numId="33">
+    <w:abstractNumId w:val="16"/>
+    <w:lvlOverride w:ilvl="0">
+      <w:startOverride w:val="1"/>
+    </w:lvlOverride>
+    <w:lvlOverride w:ilvl="1">
+      <w:startOverride w:val="7"/>
+    </w:lvlOverride>
+    <w:lvlOverride w:ilvl="2">
+      <w:startOverride w:val="2"/>
+    </w:lvlOverride>
+  </w:num>
+  <w:num w:numId="34">
+    <w:abstractNumId w:val="16"/>
+    <w:lvlOverride w:ilvl="0">
+      <w:startOverride w:val="1"/>
+    </w:lvlOverride>
+    <w:lvlOverride w:ilvl="1">
+      <w:startOverride w:val="7"/>
+    </w:lvlOverride>
+    <w:lvlOverride w:ilvl="2">
+      <w:startOverride w:val="2"/>
+    </w:lvlOverride>
+  </w:num>
+  <w:num w:numId="35">
+    <w:abstractNumId w:val="16"/>
+    <w:lvlOverride w:ilvl="0">
+      <w:startOverride w:val="1"/>
+    </w:lvlOverride>
+    <w:lvlOverride w:ilvl="1">
+      <w:startOverride w:val="7"/>
+    </w:lvlOverride>
+    <w:lvlOverride w:ilvl="2">
+      <w:startOverride w:val="2"/>
+    </w:lvlOverride>
+  </w:num>
+  <w:num w:numId="36">
+    <w:abstractNumId w:val="16"/>
+    <w:lvlOverride w:ilvl="0">
+      <w:startOverride w:val="1"/>
+    </w:lvlOverride>
+    <w:lvlOverride w:ilvl="1">
+      <w:startOverride w:val="7"/>
+    </w:lvlOverride>
+    <w:lvlOverride w:ilvl="2">
+      <w:startOverride w:val="2"/>
+    </w:lvlOverride>
+  </w:num>
+  <w:num w:numId="37">
+    <w:abstractNumId w:val="16"/>
+    <w:lvlOverride w:ilvl="0">
+      <w:startOverride w:val="1"/>
+    </w:lvlOverride>
+    <w:lvlOverride w:ilvl="1">
+      <w:startOverride w:val="7"/>
+    </w:lvlOverride>
+    <w:lvlOverride w:ilvl="2">
+      <w:startOverride w:val="2"/>
+    </w:lvlOverride>
+  </w:num>
+  <w:num w:numId="38">
+    <w:abstractNumId w:val="16"/>
+    <w:lvlOverride w:ilvl="0">
+      <w:startOverride w:val="1"/>
+    </w:lvlOverride>
+    <w:lvlOverride w:ilvl="1">
+      <w:startOverride w:val="7"/>
+    </w:lvlOverride>
+    <w:lvlOverride w:ilvl="2">
+      <w:startOverride w:val="2"/>
+    </w:lvlOverride>
+  </w:num>
+  <w:num w:numId="39">
+    <w:abstractNumId w:val="16"/>
+  </w:num>
+  <w:num w:numId="40">
     <w:abstractNumId w:val="8"/>
+  </w:num>
+  <w:num w:numId="41">
+    <w:abstractNumId w:val="16"/>
+    <w:lvlOverride w:ilvl="0">
+      <w:startOverride w:val="1"/>
+    </w:lvlOverride>
+    <w:lvlOverride w:ilvl="1">
+      <w:startOverride w:val="7"/>
+    </w:lvlOverride>
+  </w:num>
+  <w:num w:numId="42">
+    <w:abstractNumId w:val="15"/>
+  </w:num>
+  <w:num w:numId="43">
+    <w:abstractNumId w:val="13"/>
+  </w:num>
+  <w:num w:numId="44">
+    <w:abstractNumId w:val="17"/>
+  </w:num>
+  <w:num w:numId="45">
+    <w:abstractNumId w:val="16"/>
+  </w:num>
+  <w:num w:numId="46">
+    <w:abstractNumId w:val="16"/>
   </w:num>
   <w:numIdMacAtCleanup w:val="14"/>
 </w:numbering>
@@ -18853,9 +19977,6 @@
         <w:ilvl w:val="3"/>
         <w:numId w:val="1"/>
       </w:numPr>
-      <w:tabs>
-        <w:tab w:val="clear" w:pos="864"/>
-      </w:tabs>
       <w:spacing w:before="240" w:after="240"/>
       <w:outlineLvl w:val="3"/>
     </w:pPr>
@@ -19357,6 +20478,18 @@
       <w:lang w:eastAsia="it-CH"/>
     </w:rPr>
   </w:style>
+  <w:style w:type="character" w:styleId="FollowedHyperlink">
+    <w:name w:val="FollowedHyperlink"/>
+    <w:basedOn w:val="DefaultParagraphFont"/>
+    <w:uiPriority w:val="99"/>
+    <w:semiHidden/>
+    <w:unhideWhenUsed/>
+    <w:rsid w:val="0077724A"/>
+    <w:rPr>
+      <w:color w:val="954F72" w:themeColor="followedHyperlink"/>
+      <w:u w:val="single"/>
+    </w:rPr>
+  </w:style>
 </w:styles>
 </file>
 
@@ -19626,7 +20759,7 @@
 </file>
 
 <file path=customXml/itemProps1.xml><?xml version="1.0" encoding="utf-8"?>
-<ds:datastoreItem xmlns:ds="http://schemas.openxmlformats.org/officeDocument/2006/customXml" ds:itemID="{4C27BC1C-0C9C-4B3F-B2E4-EF2F1AD81B0A}">
+<ds:datastoreItem xmlns:ds="http://schemas.openxmlformats.org/officeDocument/2006/customXml" ds:itemID="{F7870488-DDBB-49FC-93E4-3B2D0F0FD7EA}">
   <ds:schemaRefs>
     <ds:schemaRef ds:uri="http://schemas.openxmlformats.org/officeDocument/2006/bibliography"/>
   </ds:schemaRefs>

</xml_diff>